<commit_message>
refactoring based on team/owner data bindings
</commit_message>
<xml_diff>
--- a/ApcfflUseCases.docx
+++ b/ApcfflUseCases.docx
@@ -560,19 +560,7 @@
         <w:ind w:left="1440"/>
       </w:pPr>
       <w:r>
-        <w:t xml:space="preserve">Step </w:t>
-      </w:r>
-      <w:r>
-        <w:t>2</w:t>
-      </w:r>
-      <w:r>
-        <w:t>: (</w:t>
-      </w:r>
-      <w:r>
-        <w:t>reset the password</w:t>
-      </w:r>
-      <w:r>
-        <w:t>)</w:t>
+        <w:t>Step 2: (reset the password)</w:t>
       </w:r>
     </w:p>
     <w:p>
@@ -916,7 +904,15 @@
         <w:ind w:left="1080"/>
       </w:pPr>
       <w:r>
-        <w:t xml:space="preserve">This flow assigns a new user to a league, and changes their user group from </w:t>
+        <w:t xml:space="preserve">This flow assigns a new user to a </w:t>
+      </w:r>
+      <w:proofErr w:type="gramStart"/>
+      <w:r>
+        <w:t>league, and</w:t>
+      </w:r>
+      <w:proofErr w:type="gramEnd"/>
+      <w:r>
+        <w:t xml:space="preserve"> changes their user group from </w:t>
       </w:r>
       <w:r>
         <w:rPr>
@@ -950,6 +946,17 @@
         </w:rPr>
         <w:t>true</w:t>
       </w:r>
+      <w:r>
+        <w:t>.</w:t>
+      </w:r>
+    </w:p>
+    <w:p>
+      <w:pPr>
+        <w:ind w:left="1080"/>
+      </w:pPr>
+      <w:r>
+        <w:t>The account is assigned a team with the given team name.</w:t>
+      </w:r>
     </w:p>
     <w:p>
       <w:pPr>
@@ -1017,8 +1024,6 @@
       </w:r>
       <w:r>
         <w:tab/>
-      </w:r>
-      <w:r>
         <w:t>Inputs:</w:t>
       </w:r>
     </w:p>
@@ -1081,10 +1086,7 @@
       </w:r>
       <w:proofErr w:type="spellEnd"/>
       <w:r>
-        <w:t xml:space="preserve">:  mandatory </w:t>
-      </w:r>
-      <w:r>
-        <w:t>(ADMINISTRATOR required)</w:t>
+        <w:t>:  mandatory (ADMINISTRATOR required)</w:t>
       </w:r>
     </w:p>
     <w:p/>
@@ -1188,10 +1190,7 @@
         <w:ind w:left="1080"/>
       </w:pPr>
       <w:r>
-        <w:t xml:space="preserve">Step 2: </w:t>
-      </w:r>
-      <w:r>
-        <w:t>Retrieve all available users</w:t>
+        <w:t>Step 2: Retrieve all available users</w:t>
       </w:r>
     </w:p>
     <w:p/>
@@ -1366,10 +1365,7 @@
         <w:t>3</w:t>
       </w:r>
       <w:r>
-        <w:t xml:space="preserve">: </w:t>
-      </w:r>
-      <w:r>
-        <w:t>Assign user account to a league</w:t>
+        <w:t>: Assign user account to a league</w:t>
       </w:r>
     </w:p>
     <w:p/>
@@ -1487,6 +1483,19 @@
       <w:proofErr w:type="spellEnd"/>
       <w:r>
         <w:t>: mandatory (the league to assign the owner to)</w:t>
+      </w:r>
+    </w:p>
+    <w:p>
+      <w:pPr>
+        <w:ind w:left="2880"/>
+      </w:pPr>
+      <w:proofErr w:type="spellStart"/>
+      <w:r>
+        <w:t>ownerTeamName</w:t>
+      </w:r>
+      <w:proofErr w:type="spellEnd"/>
+      <w:r>
+        <w:t>:    mandatory</w:t>
       </w:r>
     </w:p>
     <w:p>
@@ -1553,13 +1562,7 @@
         <w:ind w:left="1440"/>
       </w:pPr>
       <w:r>
-        <w:t xml:space="preserve">NOTE: Only </w:t>
-      </w:r>
-      <w:r>
-        <w:t>the account owner and a registered TEAM_OWNER</w:t>
-      </w:r>
-      <w:r>
-        <w:t xml:space="preserve"> may perform this</w:t>
+        <w:t>NOTE: Only the account owner and a registered TEAM_OWNER may perform this</w:t>
       </w:r>
     </w:p>
     <w:p>
@@ -1660,13 +1663,7 @@
       </w:r>
       <w:proofErr w:type="spellEnd"/>
       <w:r>
-        <w:t>: mandatory (</w:t>
-      </w:r>
-      <w:r>
-        <w:t>TEAM_OWNER</w:t>
-      </w:r>
-      <w:r>
-        <w:t xml:space="preserve"> required)</w:t>
+        <w:t>: mandatory (TEAM_OWNER required)</w:t>
       </w:r>
     </w:p>
     <w:p>
@@ -1713,13 +1710,7 @@
         <w:ind w:left="2160"/>
       </w:pPr>
       <w:r>
-        <w:t xml:space="preserve">email1:                   </w:t>
-      </w:r>
-      <w:r>
-        <w:t>mandatory (primary email</w:t>
-      </w:r>
-      <w:r>
-        <w:t>)</w:t>
+        <w:t>email1:                   mandatory (primary email)</w:t>
       </w:r>
     </w:p>
     <w:p>
@@ -1766,6 +1757,809 @@
       <w:r>
         <w:t>League Use Cases</w:t>
       </w:r>
+    </w:p>
+    <w:p/>
+    <w:p>
+      <w:pPr>
+        <w:pStyle w:val="Heading2"/>
+        <w:numPr>
+          <w:ilvl w:val="0"/>
+          <w:numId w:val="10"/>
+        </w:numPr>
+      </w:pPr>
+      <w:r>
+        <w:t>Assign a team to a division in a league</w:t>
+      </w:r>
+    </w:p>
+    <w:p/>
+    <w:p>
+      <w:pPr>
+        <w:ind w:left="1080"/>
+      </w:pPr>
+      <w:r>
+        <w:t>NOTE: Only an ADMINISTRATOR may perform this</w:t>
+      </w:r>
+    </w:p>
+    <w:p>
+      <w:pPr>
+        <w:ind w:left="1080"/>
+      </w:pPr>
+    </w:p>
+    <w:p>
+      <w:pPr>
+        <w:pStyle w:val="Heading2"/>
+        <w:ind w:left="1080"/>
+      </w:pPr>
+      <w:r>
+        <w:t>Step 1: Retrieve all available leagues</w:t>
+      </w:r>
+      <w:r>
+        <w:t xml:space="preserve"> (and associated divisions)</w:t>
+      </w:r>
+    </w:p>
+    <w:p/>
+    <w:p>
+      <w:r>
+        <w:tab/>
+      </w:r>
+      <w:r>
+        <w:tab/>
+      </w:r>
+      <w:r>
+        <w:tab/>
+        <w:t xml:space="preserve">API URL: </w:t>
+      </w:r>
+      <w:r>
+        <w:t>/</w:t>
+      </w:r>
+      <w:proofErr w:type="spellStart"/>
+      <w:r>
+        <w:t>apcffl-api</w:t>
+      </w:r>
+      <w:proofErr w:type="spellEnd"/>
+      <w:r>
+        <w:t>/</w:t>
+      </w:r>
+      <w:r>
+        <w:t>league</w:t>
+      </w:r>
+      <w:r>
+        <w:t>/</w:t>
+      </w:r>
+      <w:proofErr w:type="spellStart"/>
+      <w:r>
+        <w:t>allLeagues</w:t>
+      </w:r>
+      <w:proofErr w:type="spellEnd"/>
+    </w:p>
+    <w:p/>
+    <w:p>
+      <w:r>
+        <w:tab/>
+      </w:r>
+      <w:r>
+        <w:tab/>
+      </w:r>
+      <w:r>
+        <w:tab/>
+        <w:t>Inputs:</w:t>
+      </w:r>
+    </w:p>
+    <w:p>
+      <w:r>
+        <w:tab/>
+      </w:r>
+      <w:r>
+        <w:tab/>
+      </w:r>
+      <w:r>
+        <w:tab/>
+      </w:r>
+      <w:r>
+        <w:tab/>
+      </w:r>
+      <w:proofErr w:type="spellStart"/>
+      <w:r>
+        <w:t>securityToken</w:t>
+      </w:r>
+      <w:proofErr w:type="spellEnd"/>
+      <w:r>
+        <w:t>:       mandatory</w:t>
+      </w:r>
+    </w:p>
+    <w:p>
+      <w:r>
+        <w:tab/>
+      </w:r>
+      <w:r>
+        <w:tab/>
+      </w:r>
+      <w:r>
+        <w:tab/>
+      </w:r>
+      <w:r>
+        <w:tab/>
+        <w:t>username:              mandatory</w:t>
+      </w:r>
+    </w:p>
+    <w:p>
+      <w:r>
+        <w:tab/>
+      </w:r>
+      <w:r>
+        <w:tab/>
+      </w:r>
+      <w:r>
+        <w:tab/>
+      </w:r>
+      <w:r>
+        <w:tab/>
+      </w:r>
+      <w:proofErr w:type="spellStart"/>
+      <w:r>
+        <w:t>userGroupName</w:t>
+      </w:r>
+      <w:proofErr w:type="spellEnd"/>
+      <w:r>
+        <w:t>:  mandatory (ADMINISTRATOR required)</w:t>
+      </w:r>
+    </w:p>
+    <w:p/>
+    <w:p>
+      <w:r>
+        <w:tab/>
+      </w:r>
+      <w:r>
+        <w:tab/>
+      </w:r>
+      <w:r>
+        <w:tab/>
+        <w:t>Outputs:</w:t>
+      </w:r>
+    </w:p>
+    <w:p>
+      <w:r>
+        <w:lastRenderedPageBreak/>
+        <w:tab/>
+      </w:r>
+      <w:r>
+        <w:tab/>
+      </w:r>
+      <w:r>
+        <w:tab/>
+      </w:r>
+      <w:r>
+        <w:tab/>
+        <w:t>List of leagues:</w:t>
+      </w:r>
+    </w:p>
+    <w:p>
+      <w:r>
+        <w:tab/>
+      </w:r>
+      <w:r>
+        <w:tab/>
+      </w:r>
+      <w:r>
+        <w:tab/>
+      </w:r>
+      <w:r>
+        <w:tab/>
+      </w:r>
+      <w:r>
+        <w:tab/>
+      </w:r>
+      <w:proofErr w:type="spellStart"/>
+      <w:r>
+        <w:t>leagueName</w:t>
+      </w:r>
+      <w:proofErr w:type="spellEnd"/>
+    </w:p>
+    <w:p>
+      <w:r>
+        <w:tab/>
+      </w:r>
+      <w:r>
+        <w:tab/>
+      </w:r>
+      <w:r>
+        <w:tab/>
+      </w:r>
+      <w:r>
+        <w:tab/>
+      </w:r>
+      <w:r>
+        <w:tab/>
+      </w:r>
+      <w:proofErr w:type="spellStart"/>
+      <w:r>
+        <w:t>numberOfDivisoions</w:t>
+      </w:r>
+      <w:proofErr w:type="spellEnd"/>
+    </w:p>
+    <w:p>
+      <w:r>
+        <w:tab/>
+      </w:r>
+      <w:r>
+        <w:tab/>
+      </w:r>
+      <w:r>
+        <w:tab/>
+      </w:r>
+      <w:r>
+        <w:tab/>
+      </w:r>
+      <w:r>
+        <w:tab/>
+      </w:r>
+      <w:proofErr w:type="spellStart"/>
+      <w:r>
+        <w:t>numberOfTeams</w:t>
+      </w:r>
+      <w:proofErr w:type="spellEnd"/>
+    </w:p>
+    <w:p>
+      <w:pPr>
+        <w:ind w:left="3600"/>
+      </w:pPr>
+      <w:r>
+        <w:t>List of available Divisions</w:t>
+      </w:r>
+    </w:p>
+    <w:p/>
+    <w:p>
+      <w:pPr>
+        <w:pStyle w:val="Heading2"/>
+        <w:ind w:left="1080"/>
+      </w:pPr>
+      <w:r>
+        <w:t xml:space="preserve">Step 2: Retrieve all available </w:t>
+      </w:r>
+      <w:r>
+        <w:t>owners for a selected league</w:t>
+      </w:r>
+    </w:p>
+    <w:p/>
+    <w:p>
+      <w:pPr>
+        <w:ind w:left="2160"/>
+      </w:pPr>
+      <w:r>
+        <w:t>NOTE: if available, return assigned Team and division of owner</w:t>
+      </w:r>
+    </w:p>
+    <w:p>
+      <w:pPr>
+        <w:ind w:left="2160"/>
+      </w:pPr>
+    </w:p>
+    <w:p>
+      <w:pPr>
+        <w:ind w:left="2160"/>
+      </w:pPr>
+      <w:r>
+        <w:t>API URL: /</w:t>
+      </w:r>
+      <w:proofErr w:type="spellStart"/>
+      <w:r>
+        <w:t>apcffl-api</w:t>
+      </w:r>
+      <w:proofErr w:type="spellEnd"/>
+      <w:r>
+        <w:t>/</w:t>
+      </w:r>
+      <w:r>
+        <w:t xml:space="preserve"> </w:t>
+      </w:r>
+      <w:r>
+        <w:t>league/</w:t>
+      </w:r>
+      <w:proofErr w:type="spellStart"/>
+      <w:r>
+        <w:t>leagueOwners</w:t>
+      </w:r>
+      <w:proofErr w:type="spellEnd"/>
+    </w:p>
+    <w:p>
+      <w:pPr>
+        <w:ind w:left="2160"/>
+      </w:pPr>
+    </w:p>
+    <w:p>
+      <w:pPr>
+        <w:ind w:left="2160"/>
+      </w:pPr>
+      <w:r>
+        <w:t>Inputs:</w:t>
+      </w:r>
+    </w:p>
+    <w:p>
+      <w:pPr>
+        <w:ind w:left="2880"/>
+      </w:pPr>
+      <w:proofErr w:type="spellStart"/>
+      <w:r>
+        <w:t>securityToken</w:t>
+      </w:r>
+      <w:proofErr w:type="spellEnd"/>
+      <w:r>
+        <w:t>:      mandatory</w:t>
+      </w:r>
+    </w:p>
+    <w:p>
+      <w:pPr>
+        <w:ind w:left="2880"/>
+      </w:pPr>
+      <w:proofErr w:type="spellStart"/>
+      <w:r>
+        <w:t>userName</w:t>
+      </w:r>
+      <w:proofErr w:type="spellEnd"/>
+      <w:r>
+        <w:t>:             mandatory</w:t>
+      </w:r>
+    </w:p>
+    <w:p>
+      <w:pPr>
+        <w:ind w:left="2880"/>
+      </w:pPr>
+      <w:proofErr w:type="spellStart"/>
+      <w:r>
+        <w:t>userGroupName</w:t>
+      </w:r>
+      <w:proofErr w:type="spellEnd"/>
+      <w:r>
+        <w:t>: mandatory (ADMINISTRATOR required)</w:t>
+      </w:r>
+    </w:p>
+    <w:p>
+      <w:pPr>
+        <w:ind w:left="2880"/>
+      </w:pPr>
+      <w:proofErr w:type="spellStart"/>
+      <w:r>
+        <w:t>leagueName</w:t>
+      </w:r>
+      <w:proofErr w:type="spellEnd"/>
+      <w:r>
+        <w:t>:        mandatory</w:t>
+      </w:r>
+    </w:p>
+    <w:p>
+      <w:pPr>
+        <w:ind w:left="2880"/>
+      </w:pPr>
+    </w:p>
+    <w:p>
+      <w:pPr>
+        <w:ind w:left="2160"/>
+      </w:pPr>
+      <w:r>
+        <w:t>Outputs:</w:t>
+      </w:r>
+    </w:p>
+    <w:p>
+      <w:pPr>
+        <w:ind w:left="2880"/>
+      </w:pPr>
+      <w:r>
+        <w:t xml:space="preserve">List of </w:t>
+      </w:r>
+      <w:r>
+        <w:t xml:space="preserve">league </w:t>
+      </w:r>
+      <w:r>
+        <w:t>owners</w:t>
+      </w:r>
+      <w:r>
+        <w:t>:</w:t>
+      </w:r>
+    </w:p>
+    <w:p>
+      <w:pPr>
+        <w:ind w:left="3600"/>
+      </w:pPr>
+      <w:proofErr w:type="spellStart"/>
+      <w:r>
+        <w:t>firstName</w:t>
+      </w:r>
+      <w:proofErr w:type="spellEnd"/>
+      <w:r>
+        <w:t>: mandatory</w:t>
+      </w:r>
+    </w:p>
+    <w:p>
+      <w:pPr>
+        <w:ind w:left="3600"/>
+      </w:pPr>
+      <w:proofErr w:type="spellStart"/>
+      <w:r>
+        <w:t>lastName</w:t>
+      </w:r>
+      <w:proofErr w:type="spellEnd"/>
+      <w:r>
+        <w:t>: mandatory</w:t>
+      </w:r>
+    </w:p>
+    <w:p>
+      <w:pPr>
+        <w:ind w:left="3600"/>
+      </w:pPr>
+      <w:r>
+        <w:t>email:        mandatory (primary email)</w:t>
+      </w:r>
+    </w:p>
+    <w:p>
+      <w:pPr>
+        <w:ind w:left="3600"/>
+      </w:pPr>
+      <w:proofErr w:type="spellStart"/>
+      <w:r>
+        <w:t>activeFlag</w:t>
+      </w:r>
+      <w:proofErr w:type="spellEnd"/>
+      <w:r>
+        <w:t>: mandatory (only active ‘true’ are wanted)</w:t>
+      </w:r>
+    </w:p>
+    <w:p>
+      <w:pPr>
+        <w:ind w:left="3600"/>
+      </w:pPr>
+      <w:proofErr w:type="spellStart"/>
+      <w:r>
+        <w:t>teamName</w:t>
+      </w:r>
+      <w:proofErr w:type="spellEnd"/>
+      <w:r>
+        <w:t>: optional (if present)</w:t>
+      </w:r>
+    </w:p>
+    <w:p>
+      <w:pPr>
+        <w:ind w:left="3600"/>
+      </w:pPr>
+      <w:proofErr w:type="spellStart"/>
+      <w:r>
+        <w:t>divisionName</w:t>
+      </w:r>
+      <w:proofErr w:type="spellEnd"/>
+      <w:r>
+        <w:t>: optional (if present)</w:t>
+      </w:r>
+    </w:p>
+    <w:p/>
+    <w:p>
+      <w:pPr>
+        <w:pStyle w:val="Heading2"/>
+        <w:ind w:left="1080"/>
+      </w:pPr>
+      <w:r>
+        <w:t xml:space="preserve">Step 3: </w:t>
+      </w:r>
+      <w:r>
+        <w:t>Re-assign Division for</w:t>
+      </w:r>
+      <w:r>
+        <w:t xml:space="preserve"> </w:t>
+      </w:r>
+      <w:r>
+        <w:t>Team</w:t>
+      </w:r>
+      <w:r>
+        <w:t xml:space="preserve"> for Owner</w:t>
+      </w:r>
+    </w:p>
+    <w:p/>
+    <w:p>
+      <w:r>
+        <w:tab/>
+      </w:r>
+      <w:r>
+        <w:tab/>
+      </w:r>
+      <w:r>
+        <w:tab/>
+      </w:r>
+      <w:r>
+        <w:t>NOTE: A team can</w:t>
+      </w:r>
+      <w:r>
+        <w:t>not</w:t>
+      </w:r>
+      <w:r>
+        <w:t xml:space="preserve"> be created for an owner that </w:t>
+      </w:r>
+      <w:r>
+        <w:t>has</w:t>
+      </w:r>
+      <w:r>
+        <w:t xml:space="preserve"> an existing</w:t>
+      </w:r>
+      <w:r>
+        <w:t xml:space="preserve"> one</w:t>
+      </w:r>
+    </w:p>
+    <w:p/>
+    <w:p>
+      <w:pPr>
+        <w:ind w:left="1440" w:firstLine="720"/>
+      </w:pPr>
+      <w:r>
+        <w:t>API URL: /</w:t>
+      </w:r>
+      <w:proofErr w:type="spellStart"/>
+      <w:r>
+        <w:t>apcffl-api</w:t>
+      </w:r>
+      <w:proofErr w:type="spellEnd"/>
+      <w:r>
+        <w:t>/</w:t>
+      </w:r>
+      <w:r>
+        <w:t>league</w:t>
+      </w:r>
+      <w:r>
+        <w:t>/</w:t>
+      </w:r>
+      <w:proofErr w:type="spellStart"/>
+      <w:r>
+        <w:t>teamDivisionAssignment</w:t>
+      </w:r>
+      <w:proofErr w:type="spellEnd"/>
+    </w:p>
+    <w:p/>
+    <w:p>
+      <w:pPr>
+        <w:ind w:left="2160"/>
+      </w:pPr>
+      <w:r>
+        <w:t>Inputs:</w:t>
+      </w:r>
+    </w:p>
+    <w:p>
+      <w:pPr>
+        <w:ind w:left="2880"/>
+      </w:pPr>
+      <w:proofErr w:type="spellStart"/>
+      <w:r>
+        <w:t>securityToken</w:t>
+      </w:r>
+      <w:proofErr w:type="spellEnd"/>
+      <w:r>
+        <w:t xml:space="preserve">:    </w:t>
+      </w:r>
+      <w:r>
+        <w:t xml:space="preserve">    </w:t>
+      </w:r>
+      <w:r>
+        <w:t xml:space="preserve">  mandatory</w:t>
+      </w:r>
+    </w:p>
+    <w:p>
+      <w:pPr>
+        <w:ind w:left="2880"/>
+      </w:pPr>
+      <w:proofErr w:type="spellStart"/>
+      <w:r>
+        <w:t>userName</w:t>
+      </w:r>
+      <w:proofErr w:type="spellEnd"/>
+      <w:r>
+        <w:t xml:space="preserve">:        </w:t>
+      </w:r>
+      <w:r>
+        <w:t xml:space="preserve">    </w:t>
+      </w:r>
+      <w:r>
+        <w:t xml:space="preserve">     mandatory</w:t>
+      </w:r>
+    </w:p>
+    <w:p>
+      <w:pPr>
+        <w:ind w:left="2880"/>
+      </w:pPr>
+      <w:proofErr w:type="spellStart"/>
+      <w:r>
+        <w:t>userGroupName</w:t>
+      </w:r>
+      <w:proofErr w:type="spellEnd"/>
+      <w:r>
+        <w:t xml:space="preserve">: </w:t>
+      </w:r>
+      <w:r>
+        <w:t xml:space="preserve">     </w:t>
+      </w:r>
+      <w:r>
+        <w:t>mandatory (ADMINISTRATOR required)</w:t>
+      </w:r>
+    </w:p>
+    <w:p>
+      <w:pPr>
+        <w:ind w:left="2880"/>
+      </w:pPr>
+      <w:proofErr w:type="spellStart"/>
+      <w:r>
+        <w:t>ownerUserName</w:t>
+      </w:r>
+      <w:proofErr w:type="spellEnd"/>
+      <w:r>
+        <w:t xml:space="preserve">: </w:t>
+      </w:r>
+      <w:r>
+        <w:t xml:space="preserve">    </w:t>
+      </w:r>
+      <w:r>
+        <w:t xml:space="preserve">mandatory (the owner </w:t>
+      </w:r>
+      <w:proofErr w:type="spellStart"/>
+      <w:r>
+        <w:t>userName</w:t>
+      </w:r>
+      <w:proofErr w:type="spellEnd"/>
+      <w:r>
+        <w:t xml:space="preserve"> to update)</w:t>
+      </w:r>
+    </w:p>
+    <w:p>
+      <w:pPr>
+        <w:ind w:left="2880"/>
+      </w:pPr>
+      <w:proofErr w:type="spellStart"/>
+      <w:r>
+        <w:t>ownerLeagueName</w:t>
+      </w:r>
+      <w:proofErr w:type="spellEnd"/>
+      <w:r>
+        <w:t xml:space="preserve">: mandatory (the league </w:t>
+      </w:r>
+      <w:r>
+        <w:t>of the owner</w:t>
+      </w:r>
+      <w:r>
+        <w:t>)</w:t>
+      </w:r>
+    </w:p>
+    <w:p>
+      <w:pPr>
+        <w:ind w:left="2880"/>
+      </w:pPr>
+      <w:proofErr w:type="spellStart"/>
+      <w:r>
+        <w:t>ownerTeamName</w:t>
+      </w:r>
+      <w:proofErr w:type="spellEnd"/>
+      <w:r>
+        <w:t>:   mandatory</w:t>
+      </w:r>
+    </w:p>
+    <w:p>
+      <w:pPr>
+        <w:ind w:left="2880"/>
+      </w:pPr>
+      <w:proofErr w:type="spellStart"/>
+      <w:r>
+        <w:t>ownerDivision</w:t>
+      </w:r>
+      <w:proofErr w:type="spellEnd"/>
+      <w:r>
+        <w:t>:          mandatory</w:t>
+      </w:r>
+      <w:r>
+        <w:t xml:space="preserve"> (the division to assign to)</w:t>
+      </w:r>
+    </w:p>
+    <w:p>
+      <w:pPr>
+        <w:ind w:left="2880"/>
+      </w:pPr>
+    </w:p>
+    <w:p>
+      <w:r>
+        <w:tab/>
+      </w:r>
+      <w:r>
+        <w:tab/>
+      </w:r>
+      <w:r>
+        <w:tab/>
+        <w:t>Outputs:</w:t>
+      </w:r>
+    </w:p>
+    <w:p>
+      <w:pPr>
+        <w:ind w:left="2880"/>
+      </w:pPr>
+      <w:r>
+        <w:lastRenderedPageBreak/>
+        <w:t>List of</w:t>
+      </w:r>
+      <w:r>
+        <w:t xml:space="preserve"> league</w:t>
+      </w:r>
+      <w:r>
+        <w:t xml:space="preserve"> owners:</w:t>
+      </w:r>
+    </w:p>
+    <w:p>
+      <w:pPr>
+        <w:ind w:left="3600"/>
+      </w:pPr>
+      <w:proofErr w:type="spellStart"/>
+      <w:r>
+        <w:t>firstName</w:t>
+      </w:r>
+      <w:proofErr w:type="spellEnd"/>
+      <w:r>
+        <w:t>: mandatory</w:t>
+      </w:r>
+    </w:p>
+    <w:p>
+      <w:pPr>
+        <w:ind w:left="3600"/>
+      </w:pPr>
+      <w:proofErr w:type="spellStart"/>
+      <w:r>
+        <w:t>lastName</w:t>
+      </w:r>
+      <w:proofErr w:type="spellEnd"/>
+      <w:r>
+        <w:t>: mandatory</w:t>
+      </w:r>
+    </w:p>
+    <w:p>
+      <w:pPr>
+        <w:ind w:left="3600"/>
+      </w:pPr>
+      <w:r>
+        <w:t>email:        mandatory (primary email)</w:t>
+      </w:r>
+    </w:p>
+    <w:p>
+      <w:pPr>
+        <w:ind w:left="3600"/>
+      </w:pPr>
+      <w:proofErr w:type="spellStart"/>
+      <w:r>
+        <w:t>activeFlag</w:t>
+      </w:r>
+      <w:proofErr w:type="spellEnd"/>
+      <w:r>
+        <w:t>: mandatory (only active ‘true’ are wanted)</w:t>
+      </w:r>
+    </w:p>
+    <w:p>
+      <w:pPr>
+        <w:ind w:left="3600"/>
+      </w:pPr>
+      <w:proofErr w:type="spellStart"/>
+      <w:r>
+        <w:t>teamName</w:t>
+      </w:r>
+      <w:proofErr w:type="spellEnd"/>
+      <w:r>
+        <w:t>: optional (if present)</w:t>
+      </w:r>
+    </w:p>
+    <w:p>
+      <w:pPr>
+        <w:ind w:left="3600"/>
+      </w:pPr>
+      <w:proofErr w:type="spellStart"/>
+      <w:r>
+        <w:t>divisionName</w:t>
+      </w:r>
+      <w:proofErr w:type="spellEnd"/>
+      <w:r>
+        <w:t>: optional (if present)</w:t>
+      </w:r>
+    </w:p>
+    <w:p/>
+    <w:p>
+      <w:pPr>
+        <w:pStyle w:val="Heading3"/>
+      </w:pPr>
     </w:p>
     <w:p/>
     <w:p/>
@@ -1792,7 +2586,7 @@
   <w:abstractNum w:abstractNumId="0" w15:restartNumberingAfterBreak="0">
     <w:nsid w:val="02BE62F7"/>
     <w:multiLevelType w:val="hybridMultilevel"/>
-    <w:tmpl w:val="DD524A9A"/>
+    <w:tmpl w:val="8B885A6A"/>
     <w:lvl w:ilvl="0" w:tplc="04090015">
       <w:start w:val="1"/>
       <w:numFmt w:val="upperLetter"/>
@@ -1876,6 +2670,92 @@
     </w:lvl>
   </w:abstractNum>
   <w:abstractNum w:abstractNumId="1" w15:restartNumberingAfterBreak="0">
+    <w:nsid w:val="10B511DB"/>
+    <w:multiLevelType w:val="hybridMultilevel"/>
+    <w:tmpl w:val="8B885A6A"/>
+    <w:lvl w:ilvl="0" w:tplc="04090015">
+      <w:start w:val="1"/>
+      <w:numFmt w:val="upperLetter"/>
+      <w:lvlText w:val="%1."/>
+      <w:lvlJc w:val="left"/>
+      <w:pPr>
+        <w:ind w:left="1080" w:hanging="360"/>
+      </w:pPr>
+    </w:lvl>
+    <w:lvl w:ilvl="1" w:tplc="04090019" w:tentative="1">
+      <w:start w:val="1"/>
+      <w:numFmt w:val="lowerLetter"/>
+      <w:lvlText w:val="%2."/>
+      <w:lvlJc w:val="left"/>
+      <w:pPr>
+        <w:ind w:left="1800" w:hanging="360"/>
+      </w:pPr>
+    </w:lvl>
+    <w:lvl w:ilvl="2" w:tplc="0409001B" w:tentative="1">
+      <w:start w:val="1"/>
+      <w:numFmt w:val="lowerRoman"/>
+      <w:lvlText w:val="%3."/>
+      <w:lvlJc w:val="right"/>
+      <w:pPr>
+        <w:ind w:left="2520" w:hanging="180"/>
+      </w:pPr>
+    </w:lvl>
+    <w:lvl w:ilvl="3" w:tplc="0409000F" w:tentative="1">
+      <w:start w:val="1"/>
+      <w:numFmt w:val="decimal"/>
+      <w:lvlText w:val="%4."/>
+      <w:lvlJc w:val="left"/>
+      <w:pPr>
+        <w:ind w:left="3240" w:hanging="360"/>
+      </w:pPr>
+    </w:lvl>
+    <w:lvl w:ilvl="4" w:tplc="04090019" w:tentative="1">
+      <w:start w:val="1"/>
+      <w:numFmt w:val="lowerLetter"/>
+      <w:lvlText w:val="%5."/>
+      <w:lvlJc w:val="left"/>
+      <w:pPr>
+        <w:ind w:left="3960" w:hanging="360"/>
+      </w:pPr>
+    </w:lvl>
+    <w:lvl w:ilvl="5" w:tplc="0409001B" w:tentative="1">
+      <w:start w:val="1"/>
+      <w:numFmt w:val="lowerRoman"/>
+      <w:lvlText w:val="%6."/>
+      <w:lvlJc w:val="right"/>
+      <w:pPr>
+        <w:ind w:left="4680" w:hanging="180"/>
+      </w:pPr>
+    </w:lvl>
+    <w:lvl w:ilvl="6" w:tplc="0409000F" w:tentative="1">
+      <w:start w:val="1"/>
+      <w:numFmt w:val="decimal"/>
+      <w:lvlText w:val="%7."/>
+      <w:lvlJc w:val="left"/>
+      <w:pPr>
+        <w:ind w:left="5400" w:hanging="360"/>
+      </w:pPr>
+    </w:lvl>
+    <w:lvl w:ilvl="7" w:tplc="04090019" w:tentative="1">
+      <w:start w:val="1"/>
+      <w:numFmt w:val="lowerLetter"/>
+      <w:lvlText w:val="%8."/>
+      <w:lvlJc w:val="left"/>
+      <w:pPr>
+        <w:ind w:left="6120" w:hanging="360"/>
+      </w:pPr>
+    </w:lvl>
+    <w:lvl w:ilvl="8" w:tplc="0409001B" w:tentative="1">
+      <w:start w:val="1"/>
+      <w:numFmt w:val="lowerRoman"/>
+      <w:lvlText w:val="%9."/>
+      <w:lvlJc w:val="right"/>
+      <w:pPr>
+        <w:ind w:left="6840" w:hanging="180"/>
+      </w:pPr>
+    </w:lvl>
+  </w:abstractNum>
+  <w:abstractNum w:abstractNumId="2" w15:restartNumberingAfterBreak="0">
     <w:nsid w:val="159A594C"/>
     <w:multiLevelType w:val="hybridMultilevel"/>
     <w:tmpl w:val="F34EC1C6"/>
@@ -1961,7 +2841,7 @@
       </w:pPr>
     </w:lvl>
   </w:abstractNum>
-  <w:abstractNum w:abstractNumId="2" w15:restartNumberingAfterBreak="0">
+  <w:abstractNum w:abstractNumId="3" w15:restartNumberingAfterBreak="0">
     <w:nsid w:val="25B37DA4"/>
     <w:multiLevelType w:val="hybridMultilevel"/>
     <w:tmpl w:val="F72E6AB8"/>
@@ -2047,7 +2927,7 @@
       </w:pPr>
     </w:lvl>
   </w:abstractNum>
-  <w:abstractNum w:abstractNumId="3" w15:restartNumberingAfterBreak="0">
+  <w:abstractNum w:abstractNumId="4" w15:restartNumberingAfterBreak="0">
     <w:nsid w:val="37EA4592"/>
     <w:multiLevelType w:val="hybridMultilevel"/>
     <w:tmpl w:val="E88CF8D0"/>
@@ -2136,7 +3016,7 @@
       </w:pPr>
     </w:lvl>
   </w:abstractNum>
-  <w:abstractNum w:abstractNumId="4" w15:restartNumberingAfterBreak="0">
+  <w:abstractNum w:abstractNumId="5" w15:restartNumberingAfterBreak="0">
     <w:nsid w:val="43C465F5"/>
     <w:multiLevelType w:val="hybridMultilevel"/>
     <w:tmpl w:val="B5DC3B84"/>
@@ -2225,7 +3105,7 @@
       </w:pPr>
     </w:lvl>
   </w:abstractNum>
-  <w:abstractNum w:abstractNumId="5" w15:restartNumberingAfterBreak="0">
+  <w:abstractNum w:abstractNumId="6" w15:restartNumberingAfterBreak="0">
     <w:nsid w:val="50080D7B"/>
     <w:multiLevelType w:val="hybridMultilevel"/>
     <w:tmpl w:val="A92454AA"/>
@@ -2311,7 +3191,7 @@
       </w:pPr>
     </w:lvl>
   </w:abstractNum>
-  <w:abstractNum w:abstractNumId="6" w15:restartNumberingAfterBreak="0">
+  <w:abstractNum w:abstractNumId="7" w15:restartNumberingAfterBreak="0">
     <w:nsid w:val="5E581A87"/>
     <w:multiLevelType w:val="hybridMultilevel"/>
     <w:tmpl w:val="B5DC3B84"/>
@@ -2400,7 +3280,7 @@
       </w:pPr>
     </w:lvl>
   </w:abstractNum>
-  <w:abstractNum w:abstractNumId="7" w15:restartNumberingAfterBreak="0">
+  <w:abstractNum w:abstractNumId="8" w15:restartNumberingAfterBreak="0">
     <w:nsid w:val="62424AC6"/>
     <w:multiLevelType w:val="hybridMultilevel"/>
     <w:tmpl w:val="B5DC3B84"/>
@@ -2489,7 +3369,7 @@
       </w:pPr>
     </w:lvl>
   </w:abstractNum>
-  <w:abstractNum w:abstractNumId="8" w15:restartNumberingAfterBreak="0">
+  <w:abstractNum w:abstractNumId="9" w15:restartNumberingAfterBreak="0">
     <w:nsid w:val="7143564B"/>
     <w:multiLevelType w:val="hybridMultilevel"/>
     <w:tmpl w:val="B0BC9F5A"/>
@@ -2579,31 +3459,34 @@
     </w:lvl>
   </w:abstractNum>
   <w:num w:numId="1">
-    <w:abstractNumId w:val="1"/>
+    <w:abstractNumId w:val="2"/>
   </w:num>
   <w:num w:numId="2">
-    <w:abstractNumId w:val="2"/>
+    <w:abstractNumId w:val="3"/>
   </w:num>
   <w:num w:numId="3">
-    <w:abstractNumId w:val="5"/>
+    <w:abstractNumId w:val="6"/>
   </w:num>
   <w:num w:numId="4">
     <w:abstractNumId w:val="0"/>
   </w:num>
   <w:num w:numId="5">
-    <w:abstractNumId w:val="3"/>
+    <w:abstractNumId w:val="4"/>
   </w:num>
   <w:num w:numId="6">
+    <w:abstractNumId w:val="9"/>
+  </w:num>
+  <w:num w:numId="7">
+    <w:abstractNumId w:val="7"/>
+  </w:num>
+  <w:num w:numId="8">
     <w:abstractNumId w:val="8"/>
   </w:num>
-  <w:num w:numId="7">
-    <w:abstractNumId w:val="6"/>
+  <w:num w:numId="9">
+    <w:abstractNumId w:val="5"/>
   </w:num>
-  <w:num w:numId="8">
-    <w:abstractNumId w:val="7"/>
-  </w:num>
-  <w:num w:numId="9">
-    <w:abstractNumId w:val="4"/>
+  <w:num w:numId="10">
+    <w:abstractNumId w:val="1"/>
   </w:num>
 </w:numbering>
 </file>
@@ -3046,6 +3929,26 @@
       <w:szCs w:val="26"/>
     </w:rPr>
   </w:style>
+  <w:style w:type="paragraph" w:styleId="Heading3">
+    <w:name w:val="heading 3"/>
+    <w:basedOn w:val="Normal"/>
+    <w:next w:val="Normal"/>
+    <w:link w:val="Heading3Char"/>
+    <w:uiPriority w:val="9"/>
+    <w:unhideWhenUsed/>
+    <w:qFormat/>
+    <w:rsid w:val="006F3D8E"/>
+    <w:pPr>
+      <w:keepNext/>
+      <w:keepLines/>
+      <w:spacing w:before="40"/>
+      <w:outlineLvl w:val="2"/>
+    </w:pPr>
+    <w:rPr>
+      <w:rFonts w:asciiTheme="majorHAnsi" w:eastAsiaTheme="majorEastAsia" w:hAnsiTheme="majorHAnsi" w:cstheme="majorBidi"/>
+      <w:color w:val="1F3763" w:themeColor="accent1" w:themeShade="7F"/>
+    </w:rPr>
+  </w:style>
   <w:style w:type="character" w:default="1" w:styleId="DefaultParagraphFont">
     <w:name w:val="Default Paragraph Font"/>
     <w:uiPriority w:val="1"/>
@@ -3109,6 +4012,17 @@
       <w:ind w:left="720"/>
       <w:contextualSpacing/>
     </w:pPr>
+  </w:style>
+  <w:style w:type="character" w:customStyle="1" w:styleId="Heading3Char">
+    <w:name w:val="Heading 3 Char"/>
+    <w:basedOn w:val="DefaultParagraphFont"/>
+    <w:link w:val="Heading3"/>
+    <w:uiPriority w:val="9"/>
+    <w:rsid w:val="006F3D8E"/>
+    <w:rPr>
+      <w:rFonts w:asciiTheme="majorHAnsi" w:eastAsiaTheme="majorEastAsia" w:hAnsiTheme="majorHAnsi" w:cstheme="majorBidi"/>
+      <w:color w:val="1F3763" w:themeColor="accent1" w:themeShade="7F"/>
+    </w:rPr>
   </w:style>
 </w:styles>
 </file>

</xml_diff>

<commit_message>
In progress work on rosters
</commit_message>
<xml_diff>
--- a/ApcfflUseCases.docx
+++ b/ApcfflUseCases.docx
@@ -161,8 +161,13 @@
       <w:pPr>
         <w:ind w:left="2160"/>
       </w:pPr>
-      <w:r>
-        <w:t>userName: mandatory (must be unique)</w:t>
+      <w:proofErr w:type="spellStart"/>
+      <w:r>
+        <w:t>userName</w:t>
+      </w:r>
+      <w:proofErr w:type="spellEnd"/>
+      <w:r>
+        <w:t>: mandatory (must be unique)</w:t>
       </w:r>
     </w:p>
     <w:p>
@@ -768,6 +773,27 @@
         <w:ind w:left="1440"/>
       </w:pPr>
       <w:r>
+        <w:t>API URL:  /</w:t>
+      </w:r>
+      <w:proofErr w:type="spellStart"/>
+      <w:r>
+        <w:t>apcffl-api</w:t>
+      </w:r>
+      <w:proofErr w:type="spellEnd"/>
+      <w:r>
+        <w:t>/security/login</w:t>
+      </w:r>
+    </w:p>
+    <w:p>
+      <w:pPr>
+        <w:ind w:left="1440"/>
+      </w:pPr>
+    </w:p>
+    <w:p>
+      <w:pPr>
+        <w:ind w:left="1440"/>
+      </w:pPr>
+      <w:r>
         <w:t>Inputs:</w:t>
       </w:r>
     </w:p>
@@ -850,27 +876,13 @@
     </w:p>
     <w:p>
       <w:pPr>
-        <w:ind w:left="1440"/>
-      </w:pPr>
-    </w:p>
-    <w:p>
-      <w:pPr>
-        <w:ind w:left="1440"/>
-      </w:pPr>
-      <w:r>
-        <w:t xml:space="preserve">API URL:  </w:t>
-      </w:r>
-      <w:r>
-        <w:t>/</w:t>
-      </w:r>
-      <w:proofErr w:type="spellStart"/>
-      <w:r>
-        <w:t>apcffl-api</w:t>
-      </w:r>
-      <w:proofErr w:type="spellEnd"/>
-      <w:r>
-        <w:t>/security/login</w:t>
-      </w:r>
+        <w:ind w:left="2160"/>
+      </w:pPr>
+      <w:proofErr w:type="spellStart"/>
+      <w:r>
+        <w:t>teamName</w:t>
+      </w:r>
+      <w:proofErr w:type="spellEnd"/>
     </w:p>
     <w:p/>
     <w:p>
@@ -891,6 +903,27 @@
         <w:ind w:left="1080"/>
       </w:pPr>
       <w:r>
+        <w:t>Prerequisites:</w:t>
+      </w:r>
+    </w:p>
+    <w:p>
+      <w:pPr>
+        <w:ind w:left="1440"/>
+      </w:pPr>
+      <w:r>
+        <w:t>User is logged in</w:t>
+      </w:r>
+    </w:p>
+    <w:p>
+      <w:pPr>
+        <w:ind w:left="1080"/>
+      </w:pPr>
+    </w:p>
+    <w:p>
+      <w:pPr>
+        <w:ind w:left="1080"/>
+      </w:pPr>
+      <w:r>
         <w:t>NOTE: Only an ADMINISTRATOR may perform this</w:t>
       </w:r>
     </w:p>
@@ -904,6 +937,7 @@
         <w:ind w:left="1080"/>
       </w:pPr>
       <w:r>
+        <w:lastRenderedPageBreak/>
         <w:t xml:space="preserve">This flow assigns a new user to a </w:t>
       </w:r>
       <w:proofErr w:type="gramStart"/>
@@ -969,7 +1003,6 @@
         <w:ind w:left="1080"/>
       </w:pPr>
       <w:r>
-        <w:lastRenderedPageBreak/>
         <w:t xml:space="preserve">Step 1: </w:t>
       </w:r>
       <w:r>
@@ -1418,6 +1451,7 @@
         <w:ind w:left="2160"/>
       </w:pPr>
       <w:r>
+        <w:lastRenderedPageBreak/>
         <w:t>Inputs:</w:t>
       </w:r>
     </w:p>
@@ -1466,7 +1500,6 @@
       </w:pPr>
       <w:proofErr w:type="spellStart"/>
       <w:r>
-        <w:lastRenderedPageBreak/>
         <w:t>ownerUserName</w:t>
       </w:r>
       <w:proofErr w:type="spellEnd"/>
@@ -1562,15 +1595,32 @@
         <w:t>Update Account</w:t>
       </w:r>
     </w:p>
+    <w:p/>
     <w:p>
       <w:pPr>
         <w:ind w:left="1440"/>
       </w:pPr>
+      <w:r>
+        <w:t>Prerequisites:</w:t>
+      </w:r>
+    </w:p>
+    <w:p>
+      <w:pPr>
+        <w:ind w:left="2160"/>
+      </w:pPr>
+      <w:r>
+        <w:t>User is logged in</w:t>
+      </w:r>
     </w:p>
     <w:p>
       <w:pPr>
         <w:ind w:left="1440"/>
       </w:pPr>
+    </w:p>
+    <w:p>
+      <w:pPr>
+        <w:ind w:left="1440"/>
+      </w:pPr>
       <w:r>
         <w:t>NOTE: Only the account owner and a registered TEAM_OWNER may perform this</w:t>
       </w:r>
@@ -1673,20 +1723,13 @@
       </w:r>
       <w:proofErr w:type="spellEnd"/>
       <w:r>
-        <w:t>: mandatory (TEAM_OWNER required)</w:t>
-      </w:r>
-    </w:p>
-    <w:p>
-      <w:pPr>
-        <w:ind w:left="2160"/>
-      </w:pPr>
-      <w:proofErr w:type="spellStart"/>
-      <w:r>
-        <w:t>leagueName</w:t>
-      </w:r>
-      <w:proofErr w:type="spellEnd"/>
-      <w:r>
-        <w:t>:        mandatory</w:t>
+        <w:t xml:space="preserve">: mandatory (TEAM_OWNER </w:t>
+      </w:r>
+      <w:r>
+        <w:t xml:space="preserve">or ADMINISTRATOR </w:t>
+      </w:r>
+      <w:r>
+        <w:t>required)</w:t>
       </w:r>
     </w:p>
     <w:p>
@@ -1765,6 +1808,541 @@
         </w:numPr>
       </w:pPr>
       <w:r>
+        <w:t>Communications Use Cases</w:t>
+      </w:r>
+    </w:p>
+    <w:p/>
+    <w:p>
+      <w:pPr>
+        <w:pStyle w:val="Heading2"/>
+        <w:numPr>
+          <w:ilvl w:val="0"/>
+          <w:numId w:val="11"/>
+        </w:numPr>
+      </w:pPr>
+      <w:r>
+        <w:t>Create Message Board Entry</w:t>
+      </w:r>
+    </w:p>
+    <w:p/>
+    <w:p>
+      <w:pPr>
+        <w:ind w:left="1440"/>
+      </w:pPr>
+      <w:r>
+        <w:t>Prerequisites:</w:t>
+      </w:r>
+    </w:p>
+    <w:p>
+      <w:pPr>
+        <w:ind w:left="2160"/>
+      </w:pPr>
+      <w:r>
+        <w:t>User is logged in</w:t>
+      </w:r>
+    </w:p>
+    <w:p>
+      <w:pPr>
+        <w:ind w:left="2160"/>
+      </w:pPr>
+    </w:p>
+    <w:p>
+      <w:pPr>
+        <w:ind w:left="1440"/>
+      </w:pPr>
+      <w:r>
+        <w:t>NOTE: A message can only be created on the board of the team owner’s assigned league</w:t>
+      </w:r>
+    </w:p>
+    <w:p>
+      <w:pPr>
+        <w:ind w:left="1440"/>
+      </w:pPr>
+      <w:r>
+        <w:t>NOTE: Team owner must be of user group: TEAM_OWNER or ADMINISTRATOR</w:t>
+      </w:r>
+    </w:p>
+    <w:p/>
+    <w:p>
+      <w:pPr>
+        <w:ind w:left="720" w:firstLine="720"/>
+      </w:pPr>
+      <w:r>
+        <w:t xml:space="preserve">API URL: </w:t>
+      </w:r>
+      <w:r>
+        <w:t>/</w:t>
+      </w:r>
+      <w:proofErr w:type="spellStart"/>
+      <w:r>
+        <w:t>apcffl-api</w:t>
+      </w:r>
+      <w:proofErr w:type="spellEnd"/>
+      <w:r>
+        <w:t>/</w:t>
+      </w:r>
+      <w:r>
+        <w:t>communications</w:t>
+      </w:r>
+      <w:r>
+        <w:t>/</w:t>
+      </w:r>
+      <w:proofErr w:type="spellStart"/>
+      <w:r>
+        <w:t>newMessageBoard</w:t>
+      </w:r>
+      <w:proofErr w:type="spellEnd"/>
+    </w:p>
+    <w:p/>
+    <w:p>
+      <w:pPr>
+        <w:ind w:left="720" w:firstLine="720"/>
+      </w:pPr>
+      <w:r>
+        <w:t>Inputs:</w:t>
+      </w:r>
+    </w:p>
+    <w:p>
+      <w:pPr>
+        <w:ind w:left="2160"/>
+      </w:pPr>
+      <w:proofErr w:type="spellStart"/>
+      <w:r>
+        <w:t>securityToken</w:t>
+      </w:r>
+      <w:proofErr w:type="spellEnd"/>
+      <w:r>
+        <w:t>:      mandatory</w:t>
+      </w:r>
+    </w:p>
+    <w:p>
+      <w:pPr>
+        <w:ind w:left="2160"/>
+      </w:pPr>
+      <w:proofErr w:type="spellStart"/>
+      <w:r>
+        <w:t>userName</w:t>
+      </w:r>
+      <w:proofErr w:type="spellEnd"/>
+      <w:r>
+        <w:t>:             mandatory</w:t>
+      </w:r>
+    </w:p>
+    <w:p>
+      <w:pPr>
+        <w:ind w:left="2160"/>
+      </w:pPr>
+      <w:proofErr w:type="spellStart"/>
+      <w:r>
+        <w:t>userGroupName</w:t>
+      </w:r>
+      <w:proofErr w:type="spellEnd"/>
+      <w:r>
+        <w:t>: mandatory (TEAM_OWNER</w:t>
+      </w:r>
+      <w:r>
+        <w:t xml:space="preserve"> or ADMINISTRATOR</w:t>
+      </w:r>
+      <w:r>
+        <w:t xml:space="preserve"> required)</w:t>
+      </w:r>
+    </w:p>
+    <w:p>
+      <w:pPr>
+        <w:ind w:left="2160"/>
+      </w:pPr>
+      <w:proofErr w:type="spellStart"/>
+      <w:r>
+        <w:t>leagueName</w:t>
+      </w:r>
+      <w:proofErr w:type="spellEnd"/>
+      <w:r>
+        <w:t>:        mandatory</w:t>
+      </w:r>
+    </w:p>
+    <w:p>
+      <w:pPr>
+        <w:ind w:left="2160"/>
+      </w:pPr>
+      <w:r>
+        <w:t>message:               mandatory (must be between 1 – 250 characters)</w:t>
+      </w:r>
+    </w:p>
+    <w:p>
+      <w:pPr>
+        <w:ind w:left="1440"/>
+      </w:pPr>
+    </w:p>
+    <w:p>
+      <w:pPr>
+        <w:ind w:left="1440"/>
+      </w:pPr>
+    </w:p>
+    <w:p>
+      <w:pPr>
+        <w:ind w:left="1440"/>
+      </w:pPr>
+      <w:r>
+        <w:t>Outputs</w:t>
+      </w:r>
+      <w:proofErr w:type="gramStart"/>
+      <w:r>
+        <w:t>:  (</w:t>
+      </w:r>
+      <w:proofErr w:type="gramEnd"/>
+      <w:r>
+        <w:t>all messages on the board for this league within the past 7 days)</w:t>
+      </w:r>
+    </w:p>
+    <w:p>
+      <w:pPr>
+        <w:ind w:left="2160"/>
+      </w:pPr>
+      <w:proofErr w:type="spellStart"/>
+      <w:r>
+        <w:t>userName</w:t>
+      </w:r>
+      <w:proofErr w:type="spellEnd"/>
+    </w:p>
+    <w:p>
+      <w:pPr>
+        <w:ind w:left="2160"/>
+      </w:pPr>
+      <w:proofErr w:type="spellStart"/>
+      <w:r>
+        <w:t>userGroupName</w:t>
+      </w:r>
+      <w:proofErr w:type="spellEnd"/>
+    </w:p>
+    <w:p>
+      <w:pPr>
+        <w:ind w:left="2160"/>
+      </w:pPr>
+      <w:proofErr w:type="spellStart"/>
+      <w:r>
+        <w:t>leagueName</w:t>
+      </w:r>
+      <w:proofErr w:type="spellEnd"/>
+    </w:p>
+    <w:p>
+      <w:pPr>
+        <w:ind w:left="2160"/>
+      </w:pPr>
+      <w:proofErr w:type="spellStart"/>
+      <w:r>
+        <w:t>teamName</w:t>
+      </w:r>
+      <w:proofErr w:type="spellEnd"/>
+    </w:p>
+    <w:p>
+      <w:pPr>
+        <w:ind w:left="2160"/>
+      </w:pPr>
+      <w:r>
+        <w:t>message</w:t>
+      </w:r>
+    </w:p>
+    <w:p>
+      <w:pPr>
+        <w:ind w:left="2160"/>
+      </w:pPr>
+      <w:proofErr w:type="spellStart"/>
+      <w:r>
+        <w:t>createDate</w:t>
+      </w:r>
+      <w:proofErr w:type="spellEnd"/>
+    </w:p>
+    <w:p/>
+    <w:p>
+      <w:pPr>
+        <w:pStyle w:val="Heading2"/>
+        <w:numPr>
+          <w:ilvl w:val="0"/>
+          <w:numId w:val="11"/>
+        </w:numPr>
+      </w:pPr>
+      <w:r>
+        <w:t>Retrieve Message Board</w:t>
+      </w:r>
+    </w:p>
+    <w:p/>
+    <w:p>
+      <w:pPr>
+        <w:ind w:left="1440"/>
+      </w:pPr>
+      <w:r>
+        <w:t>Prerequisites:</w:t>
+      </w:r>
+    </w:p>
+    <w:p>
+      <w:pPr>
+        <w:ind w:left="2160"/>
+      </w:pPr>
+      <w:r>
+        <w:t>User is logged in</w:t>
+      </w:r>
+    </w:p>
+    <w:p/>
+    <w:p>
+      <w:pPr>
+        <w:ind w:left="1440"/>
+      </w:pPr>
+      <w:r>
+        <w:t>NOTE: Messages can only be retrieved from team owner’s assigned league</w:t>
+      </w:r>
+    </w:p>
+    <w:p>
+      <w:pPr>
+        <w:ind w:left="1440"/>
+      </w:pPr>
+      <w:r>
+        <w:t>NOTE: Team owner must be of user group: TEAM_OWNER or ADMINISTRATOR</w:t>
+      </w:r>
+    </w:p>
+    <w:p>
+      <w:pPr>
+        <w:ind w:left="1440"/>
+      </w:pPr>
+      <w:r>
+        <w:t xml:space="preserve">NOTE: if either a </w:t>
+      </w:r>
+      <w:proofErr w:type="spellStart"/>
+      <w:r>
+        <w:t>startDate</w:t>
+      </w:r>
+      <w:proofErr w:type="spellEnd"/>
+      <w:r>
+        <w:t xml:space="preserve"> or an </w:t>
+      </w:r>
+      <w:proofErr w:type="spellStart"/>
+      <w:r>
+        <w:t>endDate</w:t>
+      </w:r>
+      <w:proofErr w:type="spellEnd"/>
+      <w:r>
+        <w:t xml:space="preserve"> are not provided then messages for the previous 7 days will be retrieved</w:t>
+      </w:r>
+    </w:p>
+    <w:p/>
+    <w:p>
+      <w:pPr>
+        <w:ind w:left="720" w:firstLine="720"/>
+      </w:pPr>
+      <w:r>
+        <w:t xml:space="preserve">API URL: </w:t>
+      </w:r>
+      <w:r>
+        <w:t>/</w:t>
+      </w:r>
+      <w:proofErr w:type="spellStart"/>
+      <w:r>
+        <w:t>apcffl-api</w:t>
+      </w:r>
+      <w:proofErr w:type="spellEnd"/>
+      <w:r>
+        <w:t>/</w:t>
+      </w:r>
+      <w:r>
+        <w:t>communications</w:t>
+      </w:r>
+      <w:r>
+        <w:t>/</w:t>
+      </w:r>
+      <w:proofErr w:type="spellStart"/>
+      <w:r>
+        <w:t>all</w:t>
+      </w:r>
+      <w:r>
+        <w:t>MessageBoard</w:t>
+      </w:r>
+      <w:proofErr w:type="spellEnd"/>
+    </w:p>
+    <w:p/>
+    <w:p>
+      <w:pPr>
+        <w:ind w:left="720" w:firstLine="720"/>
+      </w:pPr>
+      <w:r>
+        <w:t>Inputs:</w:t>
+      </w:r>
+    </w:p>
+    <w:p>
+      <w:pPr>
+        <w:ind w:left="2160"/>
+      </w:pPr>
+      <w:proofErr w:type="spellStart"/>
+      <w:r>
+        <w:t>securityToken</w:t>
+      </w:r>
+      <w:proofErr w:type="spellEnd"/>
+      <w:r>
+        <w:t>:      mandatory</w:t>
+      </w:r>
+    </w:p>
+    <w:p>
+      <w:pPr>
+        <w:ind w:left="2160"/>
+      </w:pPr>
+      <w:proofErr w:type="spellStart"/>
+      <w:r>
+        <w:t>userName</w:t>
+      </w:r>
+      <w:proofErr w:type="spellEnd"/>
+      <w:r>
+        <w:t>:             mandatory</w:t>
+      </w:r>
+    </w:p>
+    <w:p>
+      <w:pPr>
+        <w:ind w:left="2160"/>
+      </w:pPr>
+      <w:proofErr w:type="spellStart"/>
+      <w:r>
+        <w:t>userGroupName</w:t>
+      </w:r>
+      <w:proofErr w:type="spellEnd"/>
+      <w:r>
+        <w:t>: mandatory (TEAM_OWNER or ADMINISTRATOR required)</w:t>
+      </w:r>
+    </w:p>
+    <w:p>
+      <w:pPr>
+        <w:ind w:left="2160"/>
+      </w:pPr>
+      <w:proofErr w:type="spellStart"/>
+      <w:r>
+        <w:t>leagueName</w:t>
+      </w:r>
+      <w:proofErr w:type="spellEnd"/>
+      <w:r>
+        <w:t>:        mandatory</w:t>
+      </w:r>
+    </w:p>
+    <w:p>
+      <w:pPr>
+        <w:ind w:left="2160"/>
+      </w:pPr>
+      <w:proofErr w:type="spellStart"/>
+      <w:r>
+        <w:t>startDate</w:t>
+      </w:r>
+      <w:proofErr w:type="spellEnd"/>
+      <w:r>
+        <w:t>:              optional</w:t>
+      </w:r>
+    </w:p>
+    <w:p>
+      <w:pPr>
+        <w:ind w:left="2160"/>
+      </w:pPr>
+      <w:proofErr w:type="spellStart"/>
+      <w:r>
+        <w:t>endDate</w:t>
+      </w:r>
+      <w:proofErr w:type="spellEnd"/>
+      <w:r>
+        <w:t>:               optional</w:t>
+      </w:r>
+    </w:p>
+    <w:p>
+      <w:pPr>
+        <w:ind w:left="1440"/>
+      </w:pPr>
+    </w:p>
+    <w:p>
+      <w:pPr>
+        <w:ind w:left="1440"/>
+      </w:pPr>
+    </w:p>
+    <w:p>
+      <w:pPr>
+        <w:ind w:left="1440"/>
+      </w:pPr>
+      <w:r>
+        <w:t>Outputs</w:t>
+      </w:r>
+      <w:proofErr w:type="gramStart"/>
+      <w:r>
+        <w:t>:  (</w:t>
+      </w:r>
+      <w:proofErr w:type="gramEnd"/>
+      <w:r>
+        <w:t>all messages on the board for this league within the past n days)</w:t>
+      </w:r>
+    </w:p>
+    <w:p>
+      <w:pPr>
+        <w:ind w:left="2160"/>
+      </w:pPr>
+      <w:proofErr w:type="spellStart"/>
+      <w:r>
+        <w:t>userName</w:t>
+      </w:r>
+      <w:proofErr w:type="spellEnd"/>
+    </w:p>
+    <w:p>
+      <w:pPr>
+        <w:ind w:left="2160"/>
+      </w:pPr>
+      <w:proofErr w:type="spellStart"/>
+      <w:r>
+        <w:t>userGroupName</w:t>
+      </w:r>
+      <w:proofErr w:type="spellEnd"/>
+    </w:p>
+    <w:p>
+      <w:pPr>
+        <w:ind w:left="2160"/>
+      </w:pPr>
+      <w:proofErr w:type="spellStart"/>
+      <w:r>
+        <w:t>leagueName</w:t>
+      </w:r>
+      <w:proofErr w:type="spellEnd"/>
+    </w:p>
+    <w:p>
+      <w:pPr>
+        <w:ind w:left="2160"/>
+      </w:pPr>
+      <w:proofErr w:type="spellStart"/>
+      <w:r>
+        <w:lastRenderedPageBreak/>
+        <w:t>teamName</w:t>
+      </w:r>
+      <w:proofErr w:type="spellEnd"/>
+    </w:p>
+    <w:p>
+      <w:pPr>
+        <w:ind w:left="2160"/>
+      </w:pPr>
+      <w:r>
+        <w:t>message</w:t>
+      </w:r>
+    </w:p>
+    <w:p>
+      <w:pPr>
+        <w:ind w:left="2160"/>
+      </w:pPr>
+      <w:proofErr w:type="spellStart"/>
+      <w:r>
+        <w:t>createDate</w:t>
+      </w:r>
+      <w:proofErr w:type="spellEnd"/>
+    </w:p>
+    <w:p>
+      <w:pPr>
+        <w:ind w:left="1440"/>
+      </w:pPr>
+    </w:p>
+    <w:p>
+      <w:pPr>
+        <w:pStyle w:val="Heading1"/>
+        <w:numPr>
+          <w:ilvl w:val="0"/>
+          <w:numId w:val="2"/>
+        </w:numPr>
+      </w:pPr>
+      <w:r>
         <w:t>League Use Cases</w:t>
       </w:r>
     </w:p>
@@ -1787,6 +2365,23 @@
         <w:ind w:left="1080"/>
       </w:pPr>
       <w:r>
+        <w:t>Prerequisites:</w:t>
+      </w:r>
+    </w:p>
+    <w:p>
+      <w:pPr>
+        <w:ind w:left="1800"/>
+      </w:pPr>
+      <w:r>
+        <w:t>User is logged in</w:t>
+      </w:r>
+    </w:p>
+    <w:p/>
+    <w:p>
+      <w:pPr>
+        <w:ind w:left="1080"/>
+      </w:pPr>
+      <w:r>
         <w:t>NOTE: Only an ADMINISTRATOR may perform this</w:t>
       </w:r>
     </w:p>
@@ -1914,7 +2509,6 @@
     <w:p/>
     <w:p>
       <w:r>
-        <w:lastRenderedPageBreak/>
         <w:tab/>
       </w:r>
       <w:r>
@@ -2051,13 +2645,7 @@
       </w:r>
       <w:proofErr w:type="spellEnd"/>
       <w:r>
-        <w:t>/</w:t>
-      </w:r>
-      <w:r>
-        <w:t xml:space="preserve"> </w:t>
-      </w:r>
-      <w:r>
-        <w:t>league/</w:t>
+        <w:t>/league/</w:t>
       </w:r>
       <w:proofErr w:type="spellStart"/>
       <w:r>
@@ -2148,6 +2736,7 @@
         <w:ind w:left="2880"/>
       </w:pPr>
       <w:r>
+        <w:lastRenderedPageBreak/>
         <w:t xml:space="preserve">List of </w:t>
       </w:r>
       <w:r>
@@ -2444,8 +3033,741 @@
         <w:ind w:left="2880"/>
       </w:pPr>
       <w:r>
+        <w:t>List of teams (at least one required):</w:t>
+      </w:r>
+    </w:p>
+    <w:p>
+      <w:pPr>
+        <w:ind w:left="3600"/>
+      </w:pPr>
+      <w:proofErr w:type="spellStart"/>
+      <w:r>
+        <w:t>userName</w:t>
+      </w:r>
+      <w:proofErr w:type="spellEnd"/>
+      <w:r>
+        <w:t xml:space="preserve">: </w:t>
+      </w:r>
+      <w:r>
+        <w:t xml:space="preserve">    </w:t>
+      </w:r>
+      <w:r>
+        <w:t xml:space="preserve">mandatory (the owner </w:t>
+      </w:r>
+      <w:proofErr w:type="spellStart"/>
+      <w:r>
+        <w:t>userName</w:t>
+      </w:r>
+      <w:proofErr w:type="spellEnd"/>
+      <w:r>
+        <w:t xml:space="preserve"> to update)</w:t>
+      </w:r>
+    </w:p>
+    <w:p>
+      <w:pPr>
+        <w:ind w:left="3600"/>
+      </w:pPr>
+      <w:proofErr w:type="spellStart"/>
+      <w:r>
+        <w:t>activeFlag</w:t>
+      </w:r>
+      <w:proofErr w:type="spellEnd"/>
+      <w:r>
+        <w:t>:      mandatory</w:t>
+      </w:r>
+    </w:p>
+    <w:p>
+      <w:pPr>
+        <w:ind w:left="3600"/>
+      </w:pPr>
+      <w:proofErr w:type="spellStart"/>
+      <w:r>
+        <w:t>l</w:t>
+      </w:r>
+      <w:r>
+        <w:t>eagueName</w:t>
+      </w:r>
+      <w:proofErr w:type="spellEnd"/>
+      <w:r>
+        <w:t xml:space="preserve">: mandatory (the league </w:t>
+      </w:r>
+      <w:r>
+        <w:t>of the owner</w:t>
+      </w:r>
+      <w:r>
+        <w:t>)</w:t>
+      </w:r>
+    </w:p>
+    <w:p>
+      <w:pPr>
+        <w:ind w:left="3600"/>
+      </w:pPr>
+      <w:proofErr w:type="spellStart"/>
+      <w:r>
+        <w:t>t</w:t>
+      </w:r>
+      <w:r>
+        <w:t>eamName</w:t>
+      </w:r>
+      <w:proofErr w:type="spellEnd"/>
+      <w:r>
+        <w:t>:   mandatory</w:t>
+      </w:r>
+    </w:p>
+    <w:p>
+      <w:pPr>
+        <w:ind w:left="3600"/>
+      </w:pPr>
+      <w:r>
+        <w:t>d</w:t>
+      </w:r>
+      <w:r>
+        <w:t xml:space="preserve">ivision:         </w:t>
+      </w:r>
+      <w:r>
+        <w:t>optional</w:t>
+      </w:r>
+      <w:r>
+        <w:t xml:space="preserve"> (</w:t>
+      </w:r>
+      <w:r>
+        <w:t>if null, remove division association</w:t>
+      </w:r>
+      <w:r>
+        <w:t>)</w:t>
+      </w:r>
+    </w:p>
+    <w:p>
+      <w:pPr>
+        <w:ind w:left="2880"/>
+      </w:pPr>
+    </w:p>
+    <w:p>
+      <w:r>
+        <w:tab/>
+      </w:r>
+      <w:r>
+        <w:tab/>
+      </w:r>
+      <w:r>
+        <w:tab/>
+        <w:t>Outputs:</w:t>
+      </w:r>
+    </w:p>
+    <w:p>
+      <w:pPr>
+        <w:ind w:left="2880"/>
+      </w:pPr>
+      <w:r>
+        <w:t>List of</w:t>
+      </w:r>
+      <w:r>
+        <w:t xml:space="preserve"> league</w:t>
+      </w:r>
+      <w:r>
+        <w:t xml:space="preserve"> owners:</w:t>
+      </w:r>
+    </w:p>
+    <w:p>
+      <w:pPr>
+        <w:ind w:left="3600"/>
+      </w:pPr>
+      <w:proofErr w:type="spellStart"/>
+      <w:r>
+        <w:t>firstName</w:t>
+      </w:r>
+      <w:proofErr w:type="spellEnd"/>
+      <w:r>
+        <w:t>: mandatory</w:t>
+      </w:r>
+    </w:p>
+    <w:p>
+      <w:pPr>
+        <w:ind w:left="3600"/>
+      </w:pPr>
+      <w:proofErr w:type="spellStart"/>
+      <w:r>
+        <w:t>lastName</w:t>
+      </w:r>
+      <w:proofErr w:type="spellEnd"/>
+      <w:r>
+        <w:t>: mandatory</w:t>
+      </w:r>
+    </w:p>
+    <w:p>
+      <w:pPr>
+        <w:ind w:left="3600"/>
+      </w:pPr>
+      <w:r>
+        <w:t>email:        mandatory (primary email)</w:t>
+      </w:r>
+    </w:p>
+    <w:p>
+      <w:pPr>
+        <w:ind w:left="3600"/>
+      </w:pPr>
+      <w:proofErr w:type="spellStart"/>
+      <w:r>
+        <w:t>userName</w:t>
+      </w:r>
+      <w:proofErr w:type="spellEnd"/>
+      <w:r>
+        <w:t>: mandatory</w:t>
+      </w:r>
+    </w:p>
+    <w:p>
+      <w:pPr>
+        <w:ind w:left="3600"/>
+      </w:pPr>
+      <w:proofErr w:type="spellStart"/>
+      <w:r>
+        <w:t>activeFlag</w:t>
+      </w:r>
+      <w:proofErr w:type="spellEnd"/>
+      <w:r>
+        <w:t>: mandatory (only active ‘true’ are wanted)</w:t>
+      </w:r>
+    </w:p>
+    <w:p>
+      <w:pPr>
+        <w:ind w:left="3600"/>
+      </w:pPr>
+      <w:proofErr w:type="spellStart"/>
+      <w:r>
+        <w:t>teamName</w:t>
+      </w:r>
+      <w:proofErr w:type="spellEnd"/>
+      <w:r>
+        <w:t>: optional (if present)</w:t>
+      </w:r>
+    </w:p>
+    <w:p>
+      <w:pPr>
+        <w:ind w:left="3600"/>
+      </w:pPr>
+      <w:proofErr w:type="spellStart"/>
+      <w:r>
+        <w:t>divisionName</w:t>
+      </w:r>
+      <w:proofErr w:type="spellEnd"/>
+      <w:r>
+        <w:t>: optional (if present)</w:t>
+      </w:r>
+    </w:p>
+    <w:p/>
+    <w:p>
+      <w:pPr>
+        <w:pStyle w:val="Heading2"/>
+        <w:numPr>
+          <w:ilvl w:val="0"/>
+          <w:numId w:val="10"/>
+        </w:numPr>
+      </w:pPr>
+      <w:r>
+        <w:t>Team Owner retrieves roster</w:t>
+      </w:r>
+    </w:p>
+    <w:p/>
+    <w:p>
+      <w:pPr>
+        <w:ind w:left="1080"/>
+      </w:pPr>
+      <w:r>
+        <w:t>Prerequisites:</w:t>
+      </w:r>
+    </w:p>
+    <w:p>
+      <w:pPr>
+        <w:ind w:left="1800"/>
+      </w:pPr>
+      <w:r>
         <w:lastRenderedPageBreak/>
-        <w:t>List of teams (at least one required):</w:t>
+        <w:t>User is logged in</w:t>
+      </w:r>
+    </w:p>
+    <w:p/>
+    <w:p>
+      <w:pPr>
+        <w:ind w:left="1080"/>
+      </w:pPr>
+      <w:r>
+        <w:t>NOTE: Only a team owner may perform this on their own team</w:t>
+      </w:r>
+    </w:p>
+    <w:p>
+      <w:pPr>
+        <w:ind w:left="1080"/>
+      </w:pPr>
+    </w:p>
+    <w:p>
+      <w:pPr>
+        <w:ind w:left="1080"/>
+      </w:pPr>
+      <w:r>
+        <w:t>API URL: /</w:t>
+      </w:r>
+      <w:proofErr w:type="spellStart"/>
+      <w:r>
+        <w:t>apcffl-api</w:t>
+      </w:r>
+      <w:proofErr w:type="spellEnd"/>
+      <w:r>
+        <w:t>/roster/</w:t>
+      </w:r>
+      <w:proofErr w:type="spellStart"/>
+      <w:r>
+        <w:t>teamRoster</w:t>
+      </w:r>
+      <w:proofErr w:type="spellEnd"/>
+    </w:p>
+    <w:p>
+      <w:pPr>
+        <w:ind w:left="1080"/>
+      </w:pPr>
+    </w:p>
+    <w:p>
+      <w:pPr>
+        <w:ind w:left="1080"/>
+      </w:pPr>
+      <w:r>
+        <w:t>Inputs:</w:t>
+      </w:r>
+    </w:p>
+    <w:p>
+      <w:pPr>
+        <w:ind w:left="1800"/>
+      </w:pPr>
+      <w:proofErr w:type="spellStart"/>
+      <w:r>
+        <w:t>securityToken</w:t>
+      </w:r>
+      <w:proofErr w:type="spellEnd"/>
+      <w:r>
+        <w:t>:          mandatory</w:t>
+      </w:r>
+    </w:p>
+    <w:p>
+      <w:pPr>
+        <w:ind w:left="1800"/>
+      </w:pPr>
+      <w:proofErr w:type="spellStart"/>
+      <w:r>
+        <w:t>userName</w:t>
+      </w:r>
+      <w:proofErr w:type="spellEnd"/>
+      <w:r>
+        <w:t>:                 mandatory</w:t>
+      </w:r>
+    </w:p>
+    <w:p>
+      <w:pPr>
+        <w:ind w:left="1800"/>
+      </w:pPr>
+      <w:proofErr w:type="spellStart"/>
+      <w:r>
+        <w:t>userGroupName</w:t>
+      </w:r>
+      <w:proofErr w:type="spellEnd"/>
+      <w:r>
+        <w:t>:      mandatory (</w:t>
+      </w:r>
+      <w:r>
+        <w:t>TEAM_OWNER</w:t>
+      </w:r>
+      <w:r>
+        <w:t xml:space="preserve"> required)</w:t>
+      </w:r>
+    </w:p>
+    <w:p>
+      <w:pPr>
+        <w:ind w:left="1800"/>
+      </w:pPr>
+      <w:proofErr w:type="spellStart"/>
+      <w:r>
+        <w:t>teamName</w:t>
+      </w:r>
+      <w:proofErr w:type="spellEnd"/>
+      <w:r>
+        <w:t>:                mandatory</w:t>
+      </w:r>
+    </w:p>
+    <w:p>
+      <w:pPr>
+        <w:ind w:left="1800"/>
+      </w:pPr>
+      <w:proofErr w:type="spellStart"/>
+      <w:r>
+        <w:t>leagueName</w:t>
+      </w:r>
+      <w:proofErr w:type="spellEnd"/>
+      <w:r>
+        <w:t>:             mandatory</w:t>
+      </w:r>
+    </w:p>
+    <w:p/>
+    <w:p>
+      <w:pPr>
+        <w:ind w:left="1080"/>
+      </w:pPr>
+      <w:r>
+        <w:t>Outputs:</w:t>
+      </w:r>
+    </w:p>
+    <w:p>
+      <w:pPr>
+        <w:ind w:left="1440"/>
+      </w:pPr>
+      <w:r>
+        <w:t>Team:</w:t>
+      </w:r>
+    </w:p>
+    <w:p>
+      <w:pPr>
+        <w:ind w:left="2160"/>
+      </w:pPr>
+      <w:proofErr w:type="spellStart"/>
+      <w:r>
+        <w:t>userName</w:t>
+      </w:r>
+      <w:proofErr w:type="spellEnd"/>
+    </w:p>
+    <w:p>
+      <w:pPr>
+        <w:ind w:left="2160"/>
+      </w:pPr>
+      <w:proofErr w:type="spellStart"/>
+      <w:r>
+        <w:t>teamName</w:t>
+      </w:r>
+      <w:proofErr w:type="spellEnd"/>
+    </w:p>
+    <w:p>
+      <w:pPr>
+        <w:ind w:left="2160"/>
+      </w:pPr>
+      <w:proofErr w:type="spellStart"/>
+      <w:r>
+        <w:t>leagueName</w:t>
+      </w:r>
+      <w:proofErr w:type="spellEnd"/>
+    </w:p>
+    <w:p>
+      <w:pPr>
+        <w:ind w:left="2160"/>
+      </w:pPr>
+      <w:r>
+        <w:t>roster</w:t>
+      </w:r>
+      <w:r>
+        <w:t xml:space="preserve">: (list of </w:t>
+      </w:r>
+      <w:proofErr w:type="spellStart"/>
+      <w:r>
+        <w:t>teamRoster</w:t>
+      </w:r>
+      <w:proofErr w:type="spellEnd"/>
+      <w:r>
+        <w:t>)</w:t>
+      </w:r>
+    </w:p>
+    <w:p>
+      <w:pPr>
+        <w:ind w:left="2160"/>
+      </w:pPr>
+      <w:r>
+        <w:tab/>
+      </w:r>
+      <w:proofErr w:type="spellStart"/>
+      <w:r>
+        <w:t>rosterEntry</w:t>
+      </w:r>
+      <w:proofErr w:type="spellEnd"/>
+      <w:r>
+        <w:t>:</w:t>
+      </w:r>
+    </w:p>
+    <w:p>
+      <w:pPr>
+        <w:ind w:left="2880"/>
+      </w:pPr>
+      <w:r>
+        <w:tab/>
+      </w:r>
+      <w:proofErr w:type="spellStart"/>
+      <w:r>
+        <w:t>schoolName</w:t>
+      </w:r>
+      <w:proofErr w:type="spellEnd"/>
+    </w:p>
+    <w:p>
+      <w:pPr>
+        <w:ind w:left="2880"/>
+      </w:pPr>
+      <w:r>
+        <w:tab/>
+      </w:r>
+      <w:proofErr w:type="spellStart"/>
+      <w:r>
+        <w:t>conferenceName</w:t>
+      </w:r>
+      <w:proofErr w:type="spellEnd"/>
+    </w:p>
+    <w:p>
+      <w:pPr>
+        <w:ind w:left="2880"/>
+      </w:pPr>
+      <w:r>
+        <w:tab/>
+      </w:r>
+      <w:proofErr w:type="spellStart"/>
+      <w:r>
+        <w:t>conferenceAbbr</w:t>
+      </w:r>
+      <w:proofErr w:type="spellEnd"/>
+    </w:p>
+    <w:p>
+      <w:pPr>
+        <w:ind w:left="2880"/>
+      </w:pPr>
+      <w:r>
+        <w:tab/>
+      </w:r>
+      <w:proofErr w:type="spellStart"/>
+      <w:r>
+        <w:t>scholarshipPointValue</w:t>
+      </w:r>
+      <w:proofErr w:type="spellEnd"/>
+    </w:p>
+    <w:p>
+      <w:pPr>
+        <w:ind w:left="1080"/>
+      </w:pPr>
+    </w:p>
+    <w:p/>
+    <w:p>
+      <w:pPr>
+        <w:pStyle w:val="Heading2"/>
+        <w:numPr>
+          <w:ilvl w:val="0"/>
+          <w:numId w:val="10"/>
+        </w:numPr>
+      </w:pPr>
+      <w:r>
+        <w:t xml:space="preserve">Roster </w:t>
+      </w:r>
+      <w:r>
+        <w:t>Additions and Subtractions</w:t>
+      </w:r>
+    </w:p>
+    <w:p/>
+    <w:p>
+      <w:pPr>
+        <w:ind w:left="1080"/>
+      </w:pPr>
+      <w:r>
+        <w:t>Prerequisites:</w:t>
+      </w:r>
+    </w:p>
+    <w:p>
+      <w:pPr>
+        <w:ind w:left="1800"/>
+      </w:pPr>
+      <w:r>
+        <w:t>User is logged in</w:t>
+      </w:r>
+    </w:p>
+    <w:p/>
+    <w:p>
+      <w:pPr>
+        <w:ind w:left="1080"/>
+      </w:pPr>
+      <w:r>
+        <w:t xml:space="preserve">NOTE: Only </w:t>
+      </w:r>
+      <w:r>
+        <w:t>an</w:t>
+      </w:r>
+      <w:r>
+        <w:t xml:space="preserve"> ADMINISTRATOR may perform this</w:t>
+      </w:r>
+    </w:p>
+    <w:p>
+      <w:pPr>
+        <w:ind w:left="1080"/>
+      </w:pPr>
+    </w:p>
+    <w:p>
+      <w:pPr>
+        <w:pStyle w:val="Heading2"/>
+        <w:ind w:left="1080"/>
+      </w:pPr>
+      <w:r>
+        <w:t>Step 1: Retrieve all active owners</w:t>
+      </w:r>
+      <w:r>
+        <w:t>’ rosters</w:t>
+      </w:r>
+      <w:r>
+        <w:t xml:space="preserve"> for a selected league</w:t>
+      </w:r>
+    </w:p>
+    <w:p/>
+    <w:p>
+      <w:pPr>
+        <w:ind w:left="2160"/>
+      </w:pPr>
+      <w:r>
+        <w:t xml:space="preserve">NOTE: </w:t>
+      </w:r>
+      <w:r>
+        <w:t>only active owners will be retrieved</w:t>
+      </w:r>
+    </w:p>
+    <w:p>
+      <w:pPr>
+        <w:ind w:left="2160"/>
+      </w:pPr>
+      <w:r>
+        <w:t>NOTE: if an owner does not have an existing roster a blank one will be returned</w:t>
+      </w:r>
+    </w:p>
+    <w:p>
+      <w:pPr>
+        <w:ind w:left="2160"/>
+      </w:pPr>
+    </w:p>
+    <w:p>
+      <w:pPr>
+        <w:ind w:left="2160"/>
+      </w:pPr>
+      <w:r>
+        <w:t>API URL: /</w:t>
+      </w:r>
+      <w:proofErr w:type="spellStart"/>
+      <w:r>
+        <w:t>apcffl-api</w:t>
+      </w:r>
+      <w:proofErr w:type="spellEnd"/>
+      <w:r>
+        <w:t>/</w:t>
+      </w:r>
+      <w:r>
+        <w:t>roster</w:t>
+      </w:r>
+      <w:r>
+        <w:t>/</w:t>
+      </w:r>
+      <w:proofErr w:type="spellStart"/>
+      <w:r>
+        <w:t>activeL</w:t>
+      </w:r>
+      <w:r>
+        <w:t>eague</w:t>
+      </w:r>
+      <w:r>
+        <w:t>Rosters</w:t>
+      </w:r>
+      <w:proofErr w:type="spellEnd"/>
+    </w:p>
+    <w:p>
+      <w:pPr>
+        <w:ind w:left="2160"/>
+      </w:pPr>
+    </w:p>
+    <w:p>
+      <w:pPr>
+        <w:ind w:left="2160"/>
+      </w:pPr>
+      <w:r>
+        <w:t>Inputs:</w:t>
+      </w:r>
+    </w:p>
+    <w:p>
+      <w:pPr>
+        <w:ind w:left="2880"/>
+      </w:pPr>
+      <w:proofErr w:type="spellStart"/>
+      <w:r>
+        <w:t>securityToken</w:t>
+      </w:r>
+      <w:proofErr w:type="spellEnd"/>
+      <w:r>
+        <w:t>:      mandatory</w:t>
+      </w:r>
+    </w:p>
+    <w:p>
+      <w:pPr>
+        <w:ind w:left="2880"/>
+      </w:pPr>
+      <w:proofErr w:type="spellStart"/>
+      <w:r>
+        <w:t>userName</w:t>
+      </w:r>
+      <w:proofErr w:type="spellEnd"/>
+      <w:r>
+        <w:t>:             mandatory</w:t>
+      </w:r>
+    </w:p>
+    <w:p>
+      <w:pPr>
+        <w:ind w:left="2880"/>
+      </w:pPr>
+      <w:proofErr w:type="spellStart"/>
+      <w:r>
+        <w:lastRenderedPageBreak/>
+        <w:t>userGroupName</w:t>
+      </w:r>
+      <w:proofErr w:type="spellEnd"/>
+      <w:r>
+        <w:t>: mandatory (ADMINISTRATOR required)</w:t>
+      </w:r>
+    </w:p>
+    <w:p>
+      <w:pPr>
+        <w:ind w:left="2880"/>
+      </w:pPr>
+      <w:proofErr w:type="spellStart"/>
+      <w:r>
+        <w:t>ownerLeagueName</w:t>
+      </w:r>
+      <w:proofErr w:type="spellEnd"/>
+      <w:r>
+        <w:t>:  mandatory</w:t>
+      </w:r>
+    </w:p>
+    <w:p>
+      <w:pPr>
+        <w:ind w:left="2880"/>
+      </w:pPr>
+    </w:p>
+    <w:p>
+      <w:pPr>
+        <w:ind w:left="2160"/>
+      </w:pPr>
+      <w:r>
+        <w:t>Outputs:</w:t>
+      </w:r>
+    </w:p>
+    <w:p>
+      <w:pPr>
+        <w:ind w:left="2880"/>
+      </w:pPr>
+      <w:r>
+        <w:t xml:space="preserve">List of </w:t>
+      </w:r>
+      <w:r>
+        <w:t xml:space="preserve">active </w:t>
+      </w:r>
+      <w:proofErr w:type="gramStart"/>
+      <w:r>
+        <w:t>league</w:t>
+      </w:r>
+      <w:proofErr w:type="gramEnd"/>
+      <w:r>
+        <w:t xml:space="preserve"> owners</w:t>
+      </w:r>
+      <w:r>
+        <w:t xml:space="preserve"> rosters:</w:t>
       </w:r>
     </w:p>
     <w:p>
@@ -2458,13 +3780,510 @@
       </w:r>
       <w:proofErr w:type="spellEnd"/>
       <w:r>
+        <w:t>:</w:t>
+      </w:r>
+    </w:p>
+    <w:p>
+      <w:pPr>
+        <w:ind w:left="3600"/>
+      </w:pPr>
+      <w:proofErr w:type="spellStart"/>
+      <w:r>
+        <w:t>teamName</w:t>
+      </w:r>
+      <w:proofErr w:type="spellEnd"/>
+      <w:r>
+        <w:t>:</w:t>
+      </w:r>
+    </w:p>
+    <w:p>
+      <w:pPr>
+        <w:ind w:left="3600"/>
+      </w:pPr>
+      <w:r>
+        <w:t>roster</w:t>
+      </w:r>
+      <w:r>
+        <w:t>:</w:t>
+      </w:r>
+      <w:r>
+        <w:t xml:space="preserve"> (list of </w:t>
+      </w:r>
+      <w:proofErr w:type="spellStart"/>
+      <w:r>
+        <w:t>teamRoster</w:t>
+      </w:r>
+      <w:proofErr w:type="spellEnd"/>
+      <w:r>
+        <w:t>)</w:t>
+      </w:r>
+    </w:p>
+    <w:p>
+      <w:pPr>
+        <w:ind w:left="3600"/>
+      </w:pPr>
+      <w:r>
+        <w:tab/>
+      </w:r>
+      <w:proofErr w:type="spellStart"/>
+      <w:r>
+        <w:t>rosterEntry</w:t>
+      </w:r>
+      <w:proofErr w:type="spellEnd"/>
+      <w:r>
+        <w:t>:</w:t>
+      </w:r>
+    </w:p>
+    <w:p>
+      <w:pPr>
+        <w:ind w:left="4320"/>
+      </w:pPr>
+      <w:r>
+        <w:tab/>
+      </w:r>
+      <w:proofErr w:type="spellStart"/>
+      <w:r>
+        <w:t>schoolName</w:t>
+      </w:r>
+      <w:proofErr w:type="spellEnd"/>
+    </w:p>
+    <w:p>
+      <w:pPr>
+        <w:ind w:left="4320"/>
+      </w:pPr>
+      <w:r>
+        <w:tab/>
+      </w:r>
+      <w:proofErr w:type="spellStart"/>
+      <w:r>
+        <w:t>conferenceName</w:t>
+      </w:r>
+      <w:proofErr w:type="spellEnd"/>
+    </w:p>
+    <w:p>
+      <w:pPr>
+        <w:ind w:left="4320"/>
+      </w:pPr>
+      <w:r>
+        <w:tab/>
+      </w:r>
+      <w:proofErr w:type="spellStart"/>
+      <w:r>
+        <w:t>conferenceAbbr</w:t>
+      </w:r>
+      <w:proofErr w:type="spellEnd"/>
+    </w:p>
+    <w:p>
+      <w:pPr>
+        <w:ind w:left="4320"/>
+      </w:pPr>
+      <w:r>
+        <w:tab/>
+      </w:r>
+      <w:proofErr w:type="spellStart"/>
+      <w:r>
+        <w:t>scholarshipPointValue</w:t>
+      </w:r>
+      <w:proofErr w:type="spellEnd"/>
+    </w:p>
+    <w:p/>
+    <w:p>
+      <w:pPr>
+        <w:pStyle w:val="Heading2"/>
+        <w:ind w:left="1080"/>
+      </w:pPr>
+      <w:r>
+        <w:t xml:space="preserve">Step </w:t>
+      </w:r>
+      <w:r>
+        <w:t>2</w:t>
+      </w:r>
+      <w:r>
+        <w:t xml:space="preserve">: Retrieve all available </w:t>
+      </w:r>
+      <w:r>
+        <w:t>conferences</w:t>
+      </w:r>
+      <w:r>
+        <w:t xml:space="preserve"> (and associated </w:t>
+      </w:r>
+      <w:r>
+        <w:t>schools</w:t>
+      </w:r>
+      <w:r>
+        <w:t>)</w:t>
+      </w:r>
+    </w:p>
+    <w:p/>
+    <w:p>
+      <w:r>
+        <w:tab/>
+      </w:r>
+      <w:r>
+        <w:tab/>
+      </w:r>
+      <w:r>
+        <w:tab/>
+      </w:r>
+      <w:r>
+        <w:t>NOTE: only FBS conferences and schools will be returned at this time</w:t>
+      </w:r>
+    </w:p>
+    <w:p/>
+    <w:p>
+      <w:pPr>
+        <w:ind w:left="1440" w:firstLine="720"/>
+      </w:pPr>
+      <w:r>
+        <w:t xml:space="preserve">API URL: </w:t>
+      </w:r>
+      <w:r>
+        <w:t>/</w:t>
+      </w:r>
+      <w:proofErr w:type="spellStart"/>
+      <w:r>
+        <w:t>apcffl-api</w:t>
+      </w:r>
+      <w:proofErr w:type="spellEnd"/>
+      <w:r>
+        <w:t>/</w:t>
+      </w:r>
+      <w:r>
+        <w:t>roster</w:t>
+      </w:r>
+      <w:r>
+        <w:t>/</w:t>
+      </w:r>
+      <w:proofErr w:type="spellStart"/>
+      <w:r>
+        <w:t>all</w:t>
+      </w:r>
+      <w:r>
+        <w:t>Conferences</w:t>
+      </w:r>
+      <w:proofErr w:type="spellEnd"/>
+    </w:p>
+    <w:p/>
+    <w:p>
+      <w:r>
+        <w:tab/>
+      </w:r>
+      <w:r>
+        <w:tab/>
+      </w:r>
+      <w:r>
+        <w:tab/>
+        <w:t>Inputs:</w:t>
+      </w:r>
+    </w:p>
+    <w:p>
+      <w:r>
+        <w:tab/>
+      </w:r>
+      <w:r>
+        <w:tab/>
+      </w:r>
+      <w:r>
+        <w:tab/>
+      </w:r>
+      <w:r>
+        <w:tab/>
+      </w:r>
+      <w:proofErr w:type="spellStart"/>
+      <w:r>
+        <w:t>securityToken</w:t>
+      </w:r>
+      <w:proofErr w:type="spellEnd"/>
+      <w:r>
+        <w:t>:       mandatory</w:t>
+      </w:r>
+    </w:p>
+    <w:p>
+      <w:pPr>
+        <w:ind w:left="720"/>
+      </w:pPr>
+      <w:r>
+        <w:tab/>
+      </w:r>
+      <w:r>
+        <w:tab/>
+      </w:r>
+      <w:r>
+        <w:tab/>
+      </w:r>
+      <w:proofErr w:type="spellStart"/>
+      <w:r>
+        <w:t>userName</w:t>
+      </w:r>
+      <w:proofErr w:type="spellEnd"/>
+      <w:r>
+        <w:t>:              mandatory</w:t>
+      </w:r>
+    </w:p>
+    <w:p>
+      <w:pPr>
+        <w:ind w:left="720"/>
+      </w:pPr>
+      <w:r>
+        <w:tab/>
+      </w:r>
+      <w:r>
+        <w:tab/>
+      </w:r>
+      <w:r>
+        <w:tab/>
+      </w:r>
+      <w:proofErr w:type="spellStart"/>
+      <w:r>
+        <w:t>userGroupName</w:t>
+      </w:r>
+      <w:proofErr w:type="spellEnd"/>
+      <w:r>
+        <w:t>:   mandatory</w:t>
+      </w:r>
+    </w:p>
+    <w:p>
+      <w:pPr>
+        <w:ind w:left="720"/>
+      </w:pPr>
+    </w:p>
+    <w:p>
+      <w:pPr>
+        <w:ind w:left="2160"/>
+      </w:pPr>
+      <w:r>
+        <w:t>Outputs:</w:t>
+      </w:r>
+    </w:p>
+    <w:p>
+      <w:pPr>
+        <w:ind w:left="2880"/>
+      </w:pPr>
+      <w:r>
+        <w:t>List of conferences:</w:t>
+      </w:r>
+    </w:p>
+    <w:p>
+      <w:pPr>
+        <w:ind w:left="3600"/>
+      </w:pPr>
+      <w:proofErr w:type="spellStart"/>
+      <w:r>
+        <w:t>conferenceName</w:t>
+      </w:r>
+      <w:proofErr w:type="spellEnd"/>
+    </w:p>
+    <w:p>
+      <w:pPr>
+        <w:ind w:left="3600"/>
+      </w:pPr>
+      <w:proofErr w:type="spellStart"/>
+      <w:r>
+        <w:t>conferenceAbbr</w:t>
+      </w:r>
+      <w:proofErr w:type="spellEnd"/>
+    </w:p>
+    <w:p>
+      <w:pPr>
+        <w:ind w:left="3600"/>
+      </w:pPr>
+      <w:proofErr w:type="spellStart"/>
+      <w:r>
+        <w:t>conferenceType</w:t>
+      </w:r>
+      <w:proofErr w:type="spellEnd"/>
+    </w:p>
+    <w:p>
+      <w:pPr>
+        <w:ind w:left="3600"/>
+      </w:pPr>
+    </w:p>
+    <w:p>
+      <w:pPr>
+        <w:ind w:left="3600"/>
+      </w:pPr>
+      <w:r>
+        <w:t>List of schools:</w:t>
+      </w:r>
+    </w:p>
+    <w:p>
+      <w:pPr>
+        <w:ind w:left="4320"/>
+      </w:pPr>
+      <w:proofErr w:type="spellStart"/>
+      <w:r>
+        <w:t>schoolName</w:t>
+      </w:r>
+      <w:proofErr w:type="spellEnd"/>
+    </w:p>
+    <w:p>
+      <w:pPr>
+        <w:ind w:left="4320"/>
+      </w:pPr>
+      <w:proofErr w:type="spellStart"/>
+      <w:r>
+        <w:t>conferenceName</w:t>
+      </w:r>
+      <w:proofErr w:type="spellEnd"/>
+    </w:p>
+    <w:p>
+      <w:pPr>
+        <w:ind w:left="3600" w:firstLine="720"/>
+      </w:pPr>
+      <w:proofErr w:type="spellStart"/>
+      <w:r>
+        <w:t>conferenceAbbr</w:t>
+      </w:r>
+      <w:proofErr w:type="spellEnd"/>
+    </w:p>
+    <w:p/>
+    <w:p>
+      <w:pPr>
+        <w:pStyle w:val="Heading2"/>
+        <w:ind w:left="1080"/>
+      </w:pPr>
+      <w:r>
+        <w:t xml:space="preserve">Step </w:t>
+      </w:r>
+      <w:r>
+        <w:t>3</w:t>
+      </w:r>
+      <w:r>
         <w:t xml:space="preserve">: </w:t>
       </w:r>
       <w:r>
-        <w:t xml:space="preserve">    </w:t>
-      </w:r>
-      <w:r>
-        <w:t xml:space="preserve">mandatory (the owner </w:t>
+        <w:t>Perform roster additions and subtractions</w:t>
+      </w:r>
+    </w:p>
+    <w:p/>
+    <w:p>
+      <w:r>
+        <w:tab/>
+      </w:r>
+      <w:r>
+        <w:tab/>
+      </w:r>
+      <w:r>
+        <w:tab/>
+        <w:t xml:space="preserve">NOTE: </w:t>
+      </w:r>
+      <w:r>
+        <w:t>The total of all scholarship point values for a single roster &lt;= 200</w:t>
+      </w:r>
+    </w:p>
+    <w:p>
+      <w:r>
+        <w:tab/>
+      </w:r>
+      <w:r>
+        <w:tab/>
+      </w:r>
+      <w:r>
+        <w:tab/>
+        <w:t>NOTE: No more than 15 schools may be on a single roster</w:t>
+      </w:r>
+    </w:p>
+    <w:p>
+      <w:r>
+        <w:tab/>
+      </w:r>
+      <w:r>
+        <w:tab/>
+      </w:r>
+      <w:r>
+        <w:tab/>
+        <w:t>NOTE: No more than 3 schools from one conference may be on a single roster</w:t>
+      </w:r>
+    </w:p>
+    <w:p>
+      <w:r>
+        <w:tab/>
+      </w:r>
+      <w:r>
+        <w:tab/>
+      </w:r>
+      <w:r>
+        <w:tab/>
+        <w:t>NOTE: A school may NOT be on more than one roster at a time</w:t>
+      </w:r>
+    </w:p>
+    <w:p/>
+    <w:p>
+      <w:pPr>
+        <w:ind w:left="1440" w:firstLine="720"/>
+      </w:pPr>
+      <w:r>
+        <w:lastRenderedPageBreak/>
+        <w:t xml:space="preserve">API URL: </w:t>
+      </w:r>
+      <w:r>
+        <w:t>/</w:t>
+      </w:r>
+      <w:proofErr w:type="spellStart"/>
+      <w:r>
+        <w:t>apcffl-api</w:t>
+      </w:r>
+      <w:proofErr w:type="spellEnd"/>
+      <w:r>
+        <w:t>/</w:t>
+      </w:r>
+      <w:r>
+        <w:t>roster</w:t>
+      </w:r>
+      <w:r>
+        <w:t>/</w:t>
+      </w:r>
+      <w:r>
+        <w:t>updates</w:t>
+      </w:r>
+    </w:p>
+    <w:p/>
+    <w:p>
+      <w:r>
+        <w:tab/>
+      </w:r>
+      <w:r>
+        <w:tab/>
+      </w:r>
+      <w:r>
+        <w:tab/>
+        <w:t>Inputs:</w:t>
+      </w:r>
+    </w:p>
+    <w:p>
+      <w:r>
+        <w:tab/>
+      </w:r>
+      <w:r>
+        <w:tab/>
+      </w:r>
+      <w:r>
+        <w:tab/>
+      </w:r>
+      <w:r>
+        <w:tab/>
+      </w:r>
+      <w:proofErr w:type="spellStart"/>
+      <w:r>
+        <w:t>securityToken</w:t>
+      </w:r>
+      <w:proofErr w:type="spellEnd"/>
+      <w:r>
+        <w:t>:       mandatory</w:t>
+      </w:r>
+    </w:p>
+    <w:p>
+      <w:pPr>
+        <w:ind w:left="720"/>
+      </w:pPr>
+      <w:r>
+        <w:tab/>
+      </w:r>
+      <w:r>
+        <w:tab/>
+      </w:r>
+      <w:r>
+        <w:tab/>
       </w:r>
       <w:proofErr w:type="spellStart"/>
       <w:r>
@@ -2472,40 +4291,326 @@
       </w:r>
       <w:proofErr w:type="spellEnd"/>
       <w:r>
-        <w:t xml:space="preserve"> to update)</w:t>
+        <w:t>:              mandatory</w:t>
+      </w:r>
+    </w:p>
+    <w:p>
+      <w:pPr>
+        <w:ind w:left="720"/>
+      </w:pPr>
+      <w:r>
+        <w:tab/>
+      </w:r>
+      <w:r>
+        <w:tab/>
+      </w:r>
+      <w:r>
+        <w:tab/>
+      </w:r>
+      <w:proofErr w:type="spellStart"/>
+      <w:r>
+        <w:t>userGroupName</w:t>
+      </w:r>
+      <w:proofErr w:type="spellEnd"/>
+      <w:r>
+        <w:t>:   mandatory</w:t>
+      </w:r>
+    </w:p>
+    <w:p>
+      <w:pPr>
+        <w:ind w:left="720"/>
+      </w:pPr>
+    </w:p>
+    <w:p>
+      <w:pPr>
+        <w:ind w:left="720"/>
+      </w:pPr>
+      <w:r>
+        <w:tab/>
+      </w:r>
+      <w:r>
+        <w:tab/>
+      </w:r>
+      <w:r>
+        <w:tab/>
+      </w:r>
+      <w:r>
+        <w:t xml:space="preserve">List of </w:t>
+      </w:r>
+      <w:proofErr w:type="gramStart"/>
+      <w:r>
+        <w:t>league</w:t>
+      </w:r>
+      <w:proofErr w:type="gramEnd"/>
+      <w:r>
+        <w:t xml:space="preserve"> owners rosters:</w:t>
+      </w:r>
+    </w:p>
+    <w:p>
+      <w:pPr>
+        <w:ind w:left="2880" w:firstLine="720"/>
+      </w:pPr>
+      <w:proofErr w:type="spellStart"/>
+      <w:r>
+        <w:t>teamOwnerUserName</w:t>
+      </w:r>
+      <w:proofErr w:type="spellEnd"/>
+      <w:r>
+        <w:t>: mandatory</w:t>
+      </w:r>
+    </w:p>
+    <w:p>
+      <w:pPr>
+        <w:ind w:left="2880" w:firstLine="720"/>
+      </w:pPr>
+      <w:proofErr w:type="spellStart"/>
+      <w:r>
+        <w:t>teamOwnerTeamName</w:t>
+      </w:r>
+      <w:proofErr w:type="spellEnd"/>
+      <w:r>
+        <w:t>: mandatory</w:t>
       </w:r>
     </w:p>
     <w:p>
       <w:pPr>
         <w:ind w:left="3600"/>
       </w:pPr>
-      <w:proofErr w:type="spellStart"/>
-      <w:r>
-        <w:t>activeFlag</w:t>
-      </w:r>
-      <w:proofErr w:type="spellEnd"/>
-      <w:r>
-        <w:t>:      mandatory</w:t>
+      <w:r>
+        <w:t>roster</w:t>
+      </w:r>
+      <w:r>
+        <w:t xml:space="preserve">: (list of </w:t>
+      </w:r>
+      <w:proofErr w:type="spellStart"/>
+      <w:proofErr w:type="gramStart"/>
+      <w:r>
+        <w:t>teamRoster</w:t>
+      </w:r>
+      <w:proofErr w:type="spellEnd"/>
+      <w:r>
+        <w:t>)</w:t>
+      </w:r>
+      <w:r>
+        <w:t xml:space="preserve">   </w:t>
+      </w:r>
+      <w:proofErr w:type="gramEnd"/>
+      <w:r>
+        <w:t xml:space="preserve">       (mandatory)</w:t>
       </w:r>
     </w:p>
     <w:p>
       <w:pPr>
         <w:ind w:left="3600"/>
       </w:pPr>
-      <w:proofErr w:type="spellStart"/>
-      <w:r>
-        <w:t>l</w:t>
-      </w:r>
-      <w:r>
-        <w:t>eagueName</w:t>
-      </w:r>
-      <w:proofErr w:type="spellEnd"/>
-      <w:r>
-        <w:t xml:space="preserve">: mandatory (the league </w:t>
-      </w:r>
-      <w:r>
-        <w:t>of the owner</w:t>
-      </w:r>
+      <w:r>
+        <w:tab/>
+      </w:r>
+      <w:proofErr w:type="spellStart"/>
+      <w:r>
+        <w:t>rosterEntry</w:t>
+      </w:r>
+      <w:proofErr w:type="spellEnd"/>
+      <w:r>
+        <w:t>:</w:t>
+      </w:r>
+    </w:p>
+    <w:p>
+      <w:pPr>
+        <w:ind w:left="4320"/>
+      </w:pPr>
+      <w:r>
+        <w:tab/>
+      </w:r>
+      <w:proofErr w:type="spellStart"/>
+      <w:r>
+        <w:t>schoolName</w:t>
+      </w:r>
+      <w:proofErr w:type="spellEnd"/>
+      <w:r>
+        <w:t xml:space="preserve">                </w:t>
+      </w:r>
+      <w:proofErr w:type="gramStart"/>
+      <w:r>
+        <w:t xml:space="preserve">   (</w:t>
+      </w:r>
+      <w:proofErr w:type="gramEnd"/>
+      <w:r>
+        <w:t>mandatory)</w:t>
+      </w:r>
+    </w:p>
+    <w:p>
+      <w:pPr>
+        <w:ind w:left="4320"/>
+      </w:pPr>
+      <w:r>
+        <w:tab/>
+      </w:r>
+      <w:proofErr w:type="spellStart"/>
+      <w:r>
+        <w:t>conferenceName</w:t>
+      </w:r>
+      <w:proofErr w:type="spellEnd"/>
+      <w:r>
+        <w:t xml:space="preserve">       </w:t>
+      </w:r>
+      <w:proofErr w:type="gramStart"/>
+      <w:r>
+        <w:t xml:space="preserve">   (</w:t>
+      </w:r>
+      <w:proofErr w:type="gramEnd"/>
+      <w:r>
+        <w:t>mandatory)</w:t>
+      </w:r>
+    </w:p>
+    <w:p>
+      <w:pPr>
+        <w:ind w:left="4320"/>
+      </w:pPr>
+      <w:r>
+        <w:tab/>
+      </w:r>
+      <w:proofErr w:type="spellStart"/>
+      <w:r>
+        <w:t>conferenceAbbr</w:t>
+      </w:r>
+      <w:proofErr w:type="spellEnd"/>
+      <w:r>
+        <w:t xml:space="preserve">         </w:t>
+      </w:r>
+      <w:proofErr w:type="gramStart"/>
+      <w:r>
+        <w:t xml:space="preserve">   (</w:t>
+      </w:r>
+      <w:proofErr w:type="gramEnd"/>
+      <w:r>
+        <w:t>mandatory)</w:t>
+      </w:r>
+    </w:p>
+    <w:p>
+      <w:pPr>
+        <w:ind w:left="4320"/>
+      </w:pPr>
+      <w:r>
+        <w:tab/>
+      </w:r>
+      <w:proofErr w:type="spellStart"/>
+      <w:r>
+        <w:t>scholarshipPointValue</w:t>
+      </w:r>
+      <w:proofErr w:type="spellEnd"/>
+      <w:r>
+        <w:t xml:space="preserve"> (mandatory)</w:t>
+      </w:r>
+    </w:p>
+    <w:p>
+      <w:pPr>
+        <w:ind w:left="4320"/>
+      </w:pPr>
+      <w:r>
+        <w:tab/>
+      </w:r>
+      <w:proofErr w:type="spellStart"/>
+      <w:r>
+        <w:t>schoolAddFlag</w:t>
+      </w:r>
+      <w:proofErr w:type="spellEnd"/>
+      <w:r>
+        <w:t xml:space="preserve">            </w:t>
+      </w:r>
+      <w:proofErr w:type="gramStart"/>
+      <w:r>
+        <w:t xml:space="preserve">   (</w:t>
+      </w:r>
+      <w:proofErr w:type="gramEnd"/>
+      <w:r>
+        <w:t>mandatory)</w:t>
+      </w:r>
+    </w:p>
+    <w:p>
+      <w:pPr>
+        <w:ind w:left="5760"/>
+      </w:pPr>
+      <w:r>
+        <w:t>true: add school to roster</w:t>
+      </w:r>
+    </w:p>
+    <w:p>
+      <w:pPr>
+        <w:ind w:left="5760"/>
+      </w:pPr>
+      <w:r>
+        <w:t>false: remove school from roster</w:t>
+      </w:r>
+    </w:p>
+    <w:p/>
+    <w:p>
+      <w:pPr>
+        <w:ind w:left="2160"/>
+      </w:pPr>
+      <w:r>
+        <w:t>Outputs:</w:t>
+      </w:r>
+    </w:p>
+    <w:p>
+      <w:pPr>
+        <w:ind w:left="2880"/>
+      </w:pPr>
+      <w:r>
+        <w:t xml:space="preserve">List of active </w:t>
+      </w:r>
+      <w:proofErr w:type="gramStart"/>
+      <w:r>
+        <w:t>league</w:t>
+      </w:r>
+      <w:proofErr w:type="gramEnd"/>
+      <w:r>
+        <w:t xml:space="preserve"> owners rosters:</w:t>
+      </w:r>
+    </w:p>
+    <w:p>
+      <w:pPr>
+        <w:ind w:left="3600"/>
+      </w:pPr>
+      <w:proofErr w:type="spellStart"/>
+      <w:r>
+        <w:t>userName</w:t>
+      </w:r>
+      <w:proofErr w:type="spellEnd"/>
+      <w:r>
+        <w:t>:</w:t>
+      </w:r>
+    </w:p>
+    <w:p>
+      <w:pPr>
+        <w:ind w:left="3600"/>
+      </w:pPr>
+      <w:proofErr w:type="spellStart"/>
+      <w:r>
+        <w:t>teamName</w:t>
+      </w:r>
+      <w:proofErr w:type="spellEnd"/>
+      <w:r>
+        <w:t>:</w:t>
+      </w:r>
+    </w:p>
+    <w:p>
+      <w:pPr>
+        <w:ind w:left="3600"/>
+      </w:pPr>
+      <w:proofErr w:type="spellStart"/>
+      <w:r>
+        <w:t>teamRoster</w:t>
+      </w:r>
+      <w:proofErr w:type="spellEnd"/>
+      <w:r>
+        <w:t xml:space="preserve">: (list of </w:t>
+      </w:r>
+      <w:proofErr w:type="spellStart"/>
+      <w:r>
+        <w:t>rosterEntry</w:t>
+      </w:r>
+      <w:proofErr w:type="spellEnd"/>
       <w:r>
         <w:t>)</w:t>
       </w:r>
@@ -2514,162 +4619,73 @@
       <w:pPr>
         <w:ind w:left="3600"/>
       </w:pPr>
-      <w:proofErr w:type="spellStart"/>
-      <w:r>
-        <w:t>t</w:t>
-      </w:r>
-      <w:r>
-        <w:t>eamName</w:t>
-      </w:r>
-      <w:proofErr w:type="spellEnd"/>
-      <w:r>
-        <w:t>:   mandatory</w:t>
-      </w:r>
-    </w:p>
-    <w:p>
-      <w:pPr>
-        <w:ind w:left="3600"/>
-      </w:pPr>
-      <w:r>
-        <w:t>d</w:t>
-      </w:r>
-      <w:r>
-        <w:t xml:space="preserve">ivision:         </w:t>
-      </w:r>
-      <w:r>
-        <w:t>optional</w:t>
-      </w:r>
-      <w:r>
-        <w:t xml:space="preserve"> (</w:t>
-      </w:r>
-      <w:r>
-        <w:t>if null, remove division association</w:t>
-      </w:r>
-      <w:r>
-        <w:t>)</w:t>
-      </w:r>
-    </w:p>
-    <w:p>
-      <w:pPr>
-        <w:ind w:left="2880"/>
-      </w:pPr>
-    </w:p>
-    <w:p>
-      <w:r>
-        <w:tab/>
-      </w:r>
-      <w:r>
-        <w:tab/>
-      </w:r>
-      <w:r>
-        <w:tab/>
-        <w:t>Outputs:</w:t>
-      </w:r>
-    </w:p>
-    <w:p>
-      <w:pPr>
-        <w:ind w:left="2880"/>
-      </w:pPr>
-      <w:r>
-        <w:t>List of</w:t>
-      </w:r>
-      <w:r>
-        <w:t xml:space="preserve"> league</w:t>
-      </w:r>
-      <w:r>
-        <w:t xml:space="preserve"> owners:</w:t>
-      </w:r>
-    </w:p>
-    <w:p>
-      <w:pPr>
-        <w:ind w:left="3600"/>
-      </w:pPr>
-      <w:proofErr w:type="spellStart"/>
-      <w:r>
-        <w:t>firstName</w:t>
-      </w:r>
-      <w:proofErr w:type="spellEnd"/>
-      <w:r>
-        <w:t>: mandatory</w:t>
-      </w:r>
-    </w:p>
-    <w:p>
-      <w:pPr>
-        <w:ind w:left="3600"/>
-      </w:pPr>
-      <w:proofErr w:type="spellStart"/>
-      <w:r>
-        <w:t>lastName</w:t>
-      </w:r>
-      <w:proofErr w:type="spellEnd"/>
-      <w:r>
-        <w:t>: mandatory</w:t>
-      </w:r>
-    </w:p>
-    <w:p>
-      <w:pPr>
-        <w:ind w:left="3600"/>
-      </w:pPr>
-      <w:r>
-        <w:t>email:        mandatory (primary email)</w:t>
-      </w:r>
-    </w:p>
-    <w:p>
-      <w:pPr>
-        <w:ind w:left="3600"/>
-      </w:pPr>
-      <w:proofErr w:type="spellStart"/>
-      <w:r>
-        <w:t>userName</w:t>
-      </w:r>
-      <w:proofErr w:type="spellEnd"/>
-      <w:r>
-        <w:t>: mandatory</w:t>
-      </w:r>
-    </w:p>
-    <w:p>
-      <w:pPr>
-        <w:ind w:left="3600"/>
-      </w:pPr>
-      <w:proofErr w:type="spellStart"/>
-      <w:r>
-        <w:t>activeFlag</w:t>
-      </w:r>
-      <w:proofErr w:type="spellEnd"/>
-      <w:r>
-        <w:t>: mandatory (only active ‘true’ are wanted)</w:t>
-      </w:r>
-    </w:p>
-    <w:p>
-      <w:pPr>
-        <w:ind w:left="3600"/>
-      </w:pPr>
-      <w:proofErr w:type="spellStart"/>
-      <w:r>
-        <w:t>teamName</w:t>
-      </w:r>
-      <w:proofErr w:type="spellEnd"/>
-      <w:r>
-        <w:t>: optional (if present)</w:t>
-      </w:r>
-    </w:p>
-    <w:p>
-      <w:pPr>
-        <w:ind w:left="3600"/>
-      </w:pPr>
-      <w:proofErr w:type="spellStart"/>
-      <w:r>
-        <w:t>divisionName</w:t>
-      </w:r>
-      <w:proofErr w:type="spellEnd"/>
-      <w:r>
-        <w:t>: optional (if present)</w:t>
-      </w:r>
-    </w:p>
-    <w:p/>
-    <w:p>
-      <w:pPr>
-        <w:pStyle w:val="Heading3"/>
+      <w:r>
+        <w:tab/>
+      </w:r>
+      <w:proofErr w:type="spellStart"/>
+      <w:r>
+        <w:t>rosterEntry</w:t>
+      </w:r>
+      <w:proofErr w:type="spellEnd"/>
+      <w:r>
+        <w:t>:</w:t>
+      </w:r>
+    </w:p>
+    <w:p>
+      <w:pPr>
+        <w:ind w:left="4320"/>
+      </w:pPr>
+      <w:r>
+        <w:tab/>
+      </w:r>
+      <w:proofErr w:type="spellStart"/>
+      <w:r>
+        <w:t>schoolName</w:t>
+      </w:r>
+      <w:proofErr w:type="spellEnd"/>
+    </w:p>
+    <w:p>
+      <w:pPr>
+        <w:ind w:left="4320"/>
+      </w:pPr>
+      <w:r>
+        <w:tab/>
+      </w:r>
+      <w:proofErr w:type="spellStart"/>
+      <w:r>
+        <w:t>conferenceName</w:t>
+      </w:r>
+      <w:proofErr w:type="spellEnd"/>
+    </w:p>
+    <w:p>
+      <w:pPr>
+        <w:ind w:left="4320"/>
+      </w:pPr>
+      <w:r>
+        <w:tab/>
+      </w:r>
+      <w:proofErr w:type="spellStart"/>
+      <w:r>
+        <w:t>conferenceAbbr</w:t>
+      </w:r>
+      <w:proofErr w:type="spellEnd"/>
+    </w:p>
+    <w:p>
+      <w:pPr>
+        <w:ind w:left="4320"/>
+      </w:pPr>
+      <w:r>
+        <w:tab/>
+      </w:r>
+      <w:proofErr w:type="spellStart"/>
+      <w:r>
+        <w:t>scholarshipPointValue</w:t>
+      </w:r>
+      <w:proofErr w:type="spellEnd"/>
+    </w:p>
+    <w:p>
+      <w:pPr>
+        <w:ind w:left="2160"/>
       </w:pPr>
     </w:p>
     <w:p/>
@@ -2697,7 +4713,7 @@
   <w:abstractNum w:abstractNumId="0" w15:restartNumberingAfterBreak="0">
     <w:nsid w:val="02BE62F7"/>
     <w:multiLevelType w:val="hybridMultilevel"/>
-    <w:tmpl w:val="8B885A6A"/>
+    <w:tmpl w:val="2788F126"/>
     <w:lvl w:ilvl="0" w:tplc="04090015">
       <w:start w:val="1"/>
       <w:numFmt w:val="upperLetter"/>
@@ -2783,7 +4799,7 @@
   <w:abstractNum w:abstractNumId="1" w15:restartNumberingAfterBreak="0">
     <w:nsid w:val="10B511DB"/>
     <w:multiLevelType w:val="hybridMultilevel"/>
-    <w:tmpl w:val="8B885A6A"/>
+    <w:tmpl w:val="B030AE2A"/>
     <w:lvl w:ilvl="0" w:tplc="04090015">
       <w:start w:val="1"/>
       <w:numFmt w:val="upperLetter"/>
@@ -2955,7 +4971,7 @@
   <w:abstractNum w:abstractNumId="3" w15:restartNumberingAfterBreak="0">
     <w:nsid w:val="25B37DA4"/>
     <w:multiLevelType w:val="hybridMultilevel"/>
-    <w:tmpl w:val="F72E6AB8"/>
+    <w:tmpl w:val="A7641F10"/>
     <w:lvl w:ilvl="0" w:tplc="0409000F">
       <w:start w:val="1"/>
       <w:numFmt w:val="decimal"/>
@@ -3392,6 +5408,92 @@
     </w:lvl>
   </w:abstractNum>
   <w:abstractNum w:abstractNumId="8" w15:restartNumberingAfterBreak="0">
+    <w:nsid w:val="5F9F21B4"/>
+    <w:multiLevelType w:val="hybridMultilevel"/>
+    <w:tmpl w:val="2788F126"/>
+    <w:lvl w:ilvl="0" w:tplc="04090015">
+      <w:start w:val="1"/>
+      <w:numFmt w:val="upperLetter"/>
+      <w:lvlText w:val="%1."/>
+      <w:lvlJc w:val="left"/>
+      <w:pPr>
+        <w:ind w:left="1080" w:hanging="360"/>
+      </w:pPr>
+    </w:lvl>
+    <w:lvl w:ilvl="1" w:tplc="04090019" w:tentative="1">
+      <w:start w:val="1"/>
+      <w:numFmt w:val="lowerLetter"/>
+      <w:lvlText w:val="%2."/>
+      <w:lvlJc w:val="left"/>
+      <w:pPr>
+        <w:ind w:left="1800" w:hanging="360"/>
+      </w:pPr>
+    </w:lvl>
+    <w:lvl w:ilvl="2" w:tplc="0409001B" w:tentative="1">
+      <w:start w:val="1"/>
+      <w:numFmt w:val="lowerRoman"/>
+      <w:lvlText w:val="%3."/>
+      <w:lvlJc w:val="right"/>
+      <w:pPr>
+        <w:ind w:left="2520" w:hanging="180"/>
+      </w:pPr>
+    </w:lvl>
+    <w:lvl w:ilvl="3" w:tplc="0409000F" w:tentative="1">
+      <w:start w:val="1"/>
+      <w:numFmt w:val="decimal"/>
+      <w:lvlText w:val="%4."/>
+      <w:lvlJc w:val="left"/>
+      <w:pPr>
+        <w:ind w:left="3240" w:hanging="360"/>
+      </w:pPr>
+    </w:lvl>
+    <w:lvl w:ilvl="4" w:tplc="04090019" w:tentative="1">
+      <w:start w:val="1"/>
+      <w:numFmt w:val="lowerLetter"/>
+      <w:lvlText w:val="%5."/>
+      <w:lvlJc w:val="left"/>
+      <w:pPr>
+        <w:ind w:left="3960" w:hanging="360"/>
+      </w:pPr>
+    </w:lvl>
+    <w:lvl w:ilvl="5" w:tplc="0409001B" w:tentative="1">
+      <w:start w:val="1"/>
+      <w:numFmt w:val="lowerRoman"/>
+      <w:lvlText w:val="%6."/>
+      <w:lvlJc w:val="right"/>
+      <w:pPr>
+        <w:ind w:left="4680" w:hanging="180"/>
+      </w:pPr>
+    </w:lvl>
+    <w:lvl w:ilvl="6" w:tplc="0409000F" w:tentative="1">
+      <w:start w:val="1"/>
+      <w:numFmt w:val="decimal"/>
+      <w:lvlText w:val="%7."/>
+      <w:lvlJc w:val="left"/>
+      <w:pPr>
+        <w:ind w:left="5400" w:hanging="360"/>
+      </w:pPr>
+    </w:lvl>
+    <w:lvl w:ilvl="7" w:tplc="04090019" w:tentative="1">
+      <w:start w:val="1"/>
+      <w:numFmt w:val="lowerLetter"/>
+      <w:lvlText w:val="%8."/>
+      <w:lvlJc w:val="left"/>
+      <w:pPr>
+        <w:ind w:left="6120" w:hanging="360"/>
+      </w:pPr>
+    </w:lvl>
+    <w:lvl w:ilvl="8" w:tplc="0409001B" w:tentative="1">
+      <w:start w:val="1"/>
+      <w:numFmt w:val="lowerRoman"/>
+      <w:lvlText w:val="%9."/>
+      <w:lvlJc w:val="right"/>
+      <w:pPr>
+        <w:ind w:left="6840" w:hanging="180"/>
+      </w:pPr>
+    </w:lvl>
+  </w:abstractNum>
+  <w:abstractNum w:abstractNumId="9" w15:restartNumberingAfterBreak="0">
     <w:nsid w:val="62424AC6"/>
     <w:multiLevelType w:val="hybridMultilevel"/>
     <w:tmpl w:val="B5DC3B84"/>
@@ -3480,7 +5582,7 @@
       </w:pPr>
     </w:lvl>
   </w:abstractNum>
-  <w:abstractNum w:abstractNumId="9" w15:restartNumberingAfterBreak="0">
+  <w:abstractNum w:abstractNumId="10" w15:restartNumberingAfterBreak="0">
     <w:nsid w:val="7143564B"/>
     <w:multiLevelType w:val="hybridMultilevel"/>
     <w:tmpl w:val="B0BC9F5A"/>
@@ -3585,19 +5687,22 @@
     <w:abstractNumId w:val="4"/>
   </w:num>
   <w:num w:numId="6">
-    <w:abstractNumId w:val="9"/>
+    <w:abstractNumId w:val="10"/>
   </w:num>
   <w:num w:numId="7">
     <w:abstractNumId w:val="7"/>
   </w:num>
   <w:num w:numId="8">
-    <w:abstractNumId w:val="8"/>
+    <w:abstractNumId w:val="9"/>
   </w:num>
   <w:num w:numId="9">
     <w:abstractNumId w:val="5"/>
   </w:num>
   <w:num w:numId="10">
     <w:abstractNumId w:val="1"/>
+  </w:num>
+  <w:num w:numId="11">
+    <w:abstractNumId w:val="8"/>
   </w:num>
 </w:numbering>
 </file>

</xml_diff>